<commit_message>
Made Changes in SQL ASSIGNMENT 1
</commit_message>
<xml_diff>
--- a/DB/SQL-ASSIGNMENT-1.docx
+++ b/DB/SQL-ASSIGNMENT-1.docx
@@ -11,8 +11,6 @@
       <w:r>
         <w:t>-1</w:t>
       </w:r>
-      <w:bookmarkStart w:id="0" w:name="_GoBack"/>
-      <w:bookmarkEnd w:id="0"/>
     </w:p>
     <w:p>
       <w:pPr>
@@ -2954,7 +2952,7 @@
         <w:ind w:left="720"/>
         <w:rPr>
           <w:rFonts w:ascii="Consolas" w:hAnsi="Consolas" w:cs="Consolas"/>
-          <w:color w:val="000000"/>
+          <w:color w:val="808080"/>
           <w:sz w:val="19"/>
           <w:szCs w:val="19"/>
         </w:rPr>
@@ -2968,6 +2966,2122 @@
         </w:rPr>
         <w:t>)</w:t>
       </w:r>
+    </w:p>
+    <w:p>
+      <w:pPr>
+        <w:autoSpaceDE w:val="0"/>
+        <w:autoSpaceDN w:val="0"/>
+        <w:adjustRightInd w:val="0"/>
+        <w:spacing w:after="0" w:line="240" w:lineRule="auto"/>
+        <w:ind w:left="720"/>
+        <w:rPr>
+          <w:rFonts w:ascii="Consolas" w:hAnsi="Consolas" w:cs="Consolas"/>
+          <w:color w:val="0000FF"/>
+          <w:sz w:val="19"/>
+          <w:szCs w:val="19"/>
+        </w:rPr>
+      </w:pPr>
+    </w:p>
+    <w:p>
+      <w:pPr>
+        <w:pStyle w:val="ListParagraph"/>
+        <w:numPr>
+          <w:ilvl w:val="0"/>
+          <w:numId w:val="9"/>
+        </w:numPr>
+        <w:autoSpaceDE w:val="0"/>
+        <w:autoSpaceDN w:val="0"/>
+        <w:adjustRightInd w:val="0"/>
+        <w:spacing w:after="0" w:line="240" w:lineRule="auto"/>
+        <w:rPr>
+          <w:rFonts w:ascii="Consolas" w:hAnsi="Consolas" w:cs="Consolas"/>
+          <w:color w:val="000000"/>
+          <w:sz w:val="19"/>
+          <w:szCs w:val="19"/>
+        </w:rPr>
+      </w:pPr>
+      <w:r>
+        <w:rPr>
+          <w:rFonts w:ascii="Consolas" w:hAnsi="Consolas" w:cs="Consolas"/>
+          <w:color w:val="0000FF"/>
+          <w:sz w:val="19"/>
+          <w:szCs w:val="19"/>
+        </w:rPr>
+        <w:t>select</w:t>
+      </w:r>
+      <w:r>
+        <w:rPr>
+          <w:rFonts w:ascii="Consolas" w:hAnsi="Consolas" w:cs="Consolas"/>
+          <w:color w:val="000000"/>
+          <w:sz w:val="19"/>
+          <w:szCs w:val="19"/>
+        </w:rPr>
+        <w:t xml:space="preserve"> </w:t>
+      </w:r>
+      <w:proofErr w:type="spellStart"/>
+      <w:r>
+        <w:rPr>
+          <w:rFonts w:ascii="Consolas" w:hAnsi="Consolas" w:cs="Consolas"/>
+          <w:color w:val="000000"/>
+          <w:sz w:val="19"/>
+          <w:szCs w:val="19"/>
+        </w:rPr>
+        <w:t>ProductId</w:t>
+      </w:r>
+      <w:proofErr w:type="spellEnd"/>
+      <w:r>
+        <w:rPr>
+          <w:rFonts w:ascii="Consolas" w:hAnsi="Consolas" w:cs="Consolas"/>
+          <w:color w:val="808080"/>
+          <w:sz w:val="19"/>
+          <w:szCs w:val="19"/>
+        </w:rPr>
+        <w:t>,</w:t>
+      </w:r>
+      <w:r>
+        <w:rPr>
+          <w:rFonts w:ascii="Consolas" w:hAnsi="Consolas" w:cs="Consolas"/>
+          <w:color w:val="000000"/>
+          <w:sz w:val="19"/>
+          <w:szCs w:val="19"/>
+        </w:rPr>
+        <w:t xml:space="preserve"> </w:t>
+      </w:r>
+      <w:proofErr w:type="spellStart"/>
+      <w:r>
+        <w:rPr>
+          <w:rFonts w:ascii="Consolas" w:hAnsi="Consolas" w:cs="Consolas"/>
+          <w:color w:val="000000"/>
+          <w:sz w:val="19"/>
+          <w:szCs w:val="19"/>
+        </w:rPr>
+        <w:t>ProductName</w:t>
+      </w:r>
+      <w:proofErr w:type="spellEnd"/>
+      <w:r>
+        <w:rPr>
+          <w:rFonts w:ascii="Consolas" w:hAnsi="Consolas" w:cs="Consolas"/>
+          <w:color w:val="808080"/>
+          <w:sz w:val="19"/>
+          <w:szCs w:val="19"/>
+        </w:rPr>
+        <w:t>,</w:t>
+      </w:r>
+      <w:r>
+        <w:rPr>
+          <w:rFonts w:ascii="Consolas" w:hAnsi="Consolas" w:cs="Consolas"/>
+          <w:color w:val="000000"/>
+          <w:sz w:val="19"/>
+          <w:szCs w:val="19"/>
+        </w:rPr>
+        <w:t xml:space="preserve"> </w:t>
+      </w:r>
+      <w:proofErr w:type="spellStart"/>
+      <w:r>
+        <w:rPr>
+          <w:rFonts w:ascii="Consolas" w:hAnsi="Consolas" w:cs="Consolas"/>
+          <w:color w:val="000000"/>
+          <w:sz w:val="19"/>
+          <w:szCs w:val="19"/>
+        </w:rPr>
+        <w:t>UnitPrice</w:t>
+      </w:r>
+      <w:proofErr w:type="spellEnd"/>
+      <w:r>
+        <w:rPr>
+          <w:rFonts w:ascii="Consolas" w:hAnsi="Consolas" w:cs="Consolas"/>
+          <w:color w:val="000000"/>
+          <w:sz w:val="19"/>
+          <w:szCs w:val="19"/>
+        </w:rPr>
+        <w:t xml:space="preserve"> </w:t>
+      </w:r>
+    </w:p>
+    <w:p>
+      <w:pPr>
+        <w:autoSpaceDE w:val="0"/>
+        <w:autoSpaceDN w:val="0"/>
+        <w:adjustRightInd w:val="0"/>
+        <w:spacing w:after="0" w:line="240" w:lineRule="auto"/>
+        <w:ind w:left="720"/>
+        <w:rPr>
+          <w:rFonts w:ascii="Consolas" w:hAnsi="Consolas" w:cs="Consolas"/>
+          <w:color w:val="000000"/>
+          <w:sz w:val="19"/>
+          <w:szCs w:val="19"/>
+        </w:rPr>
+      </w:pPr>
+      <w:proofErr w:type="gramStart"/>
+      <w:r>
+        <w:rPr>
+          <w:rFonts w:ascii="Consolas" w:hAnsi="Consolas" w:cs="Consolas"/>
+          <w:color w:val="0000FF"/>
+          <w:sz w:val="19"/>
+          <w:szCs w:val="19"/>
+        </w:rPr>
+        <w:t>from</w:t>
+      </w:r>
+      <w:proofErr w:type="gramEnd"/>
+      <w:r>
+        <w:rPr>
+          <w:rFonts w:ascii="Consolas" w:hAnsi="Consolas" w:cs="Consolas"/>
+          <w:color w:val="000000"/>
+          <w:sz w:val="19"/>
+          <w:szCs w:val="19"/>
+        </w:rPr>
+        <w:t xml:space="preserve"> Products</w:t>
+      </w:r>
+    </w:p>
+    <w:p>
+      <w:pPr>
+        <w:autoSpaceDE w:val="0"/>
+        <w:autoSpaceDN w:val="0"/>
+        <w:adjustRightInd w:val="0"/>
+        <w:spacing w:after="0" w:line="240" w:lineRule="auto"/>
+        <w:ind w:left="720"/>
+        <w:rPr>
+          <w:rFonts w:ascii="Consolas" w:hAnsi="Consolas" w:cs="Consolas"/>
+          <w:color w:val="000000"/>
+          <w:sz w:val="19"/>
+          <w:szCs w:val="19"/>
+        </w:rPr>
+      </w:pPr>
+      <w:proofErr w:type="gramStart"/>
+      <w:r>
+        <w:rPr>
+          <w:rFonts w:ascii="Consolas" w:hAnsi="Consolas" w:cs="Consolas"/>
+          <w:color w:val="0000FF"/>
+          <w:sz w:val="19"/>
+          <w:szCs w:val="19"/>
+        </w:rPr>
+        <w:t>where</w:t>
+      </w:r>
+      <w:proofErr w:type="gramEnd"/>
+      <w:r>
+        <w:rPr>
+          <w:rFonts w:ascii="Consolas" w:hAnsi="Consolas" w:cs="Consolas"/>
+          <w:color w:val="000000"/>
+          <w:sz w:val="19"/>
+          <w:szCs w:val="19"/>
+        </w:rPr>
+        <w:t xml:space="preserve"> </w:t>
+      </w:r>
+      <w:proofErr w:type="spellStart"/>
+      <w:r>
+        <w:rPr>
+          <w:rFonts w:ascii="Consolas" w:hAnsi="Consolas" w:cs="Consolas"/>
+          <w:color w:val="000000"/>
+          <w:sz w:val="19"/>
+          <w:szCs w:val="19"/>
+        </w:rPr>
+        <w:t>UnitPrice</w:t>
+      </w:r>
+      <w:proofErr w:type="spellEnd"/>
+      <w:r>
+        <w:rPr>
+          <w:rFonts w:ascii="Consolas" w:hAnsi="Consolas" w:cs="Consolas"/>
+          <w:color w:val="000000"/>
+          <w:sz w:val="19"/>
+          <w:szCs w:val="19"/>
+        </w:rPr>
+        <w:t xml:space="preserve"> </w:t>
+      </w:r>
+      <w:r>
+        <w:rPr>
+          <w:rFonts w:ascii="Consolas" w:hAnsi="Consolas" w:cs="Consolas"/>
+          <w:color w:val="808080"/>
+          <w:sz w:val="19"/>
+          <w:szCs w:val="19"/>
+        </w:rPr>
+        <w:t>&lt;</w:t>
+      </w:r>
+      <w:r>
+        <w:rPr>
+          <w:rFonts w:ascii="Consolas" w:hAnsi="Consolas" w:cs="Consolas"/>
+          <w:color w:val="000000"/>
+          <w:sz w:val="19"/>
+          <w:szCs w:val="19"/>
+        </w:rPr>
+        <w:t xml:space="preserve"> 20</w:t>
+      </w:r>
+    </w:p>
+    <w:p>
+      <w:pPr>
+        <w:autoSpaceDE w:val="0"/>
+        <w:autoSpaceDN w:val="0"/>
+        <w:adjustRightInd w:val="0"/>
+        <w:spacing w:after="0" w:line="240" w:lineRule="auto"/>
+        <w:rPr>
+          <w:rFonts w:ascii="Consolas" w:hAnsi="Consolas" w:cs="Consolas"/>
+          <w:color w:val="000000"/>
+          <w:sz w:val="19"/>
+          <w:szCs w:val="19"/>
+        </w:rPr>
+      </w:pPr>
+    </w:p>
+    <w:p>
+      <w:pPr>
+        <w:autoSpaceDE w:val="0"/>
+        <w:autoSpaceDN w:val="0"/>
+        <w:adjustRightInd w:val="0"/>
+        <w:spacing w:after="0" w:line="240" w:lineRule="auto"/>
+        <w:rPr>
+          <w:rFonts w:ascii="Consolas" w:hAnsi="Consolas" w:cs="Consolas"/>
+          <w:color w:val="000000"/>
+          <w:sz w:val="19"/>
+          <w:szCs w:val="19"/>
+        </w:rPr>
+      </w:pPr>
+      <w:r>
+        <w:rPr>
+          <w:rFonts w:ascii="Consolas" w:hAnsi="Consolas" w:cs="Consolas"/>
+          <w:color w:val="000000"/>
+          <w:sz w:val="19"/>
+          <w:szCs w:val="19"/>
+        </w:rPr>
+        <w:drawing>
+          <wp:inline distT="0" distB="0" distL="0" distR="0" wp14:anchorId="57D2F24C" wp14:editId="52A6371C">
+            <wp:extent cx="2057578" cy="731583"/>
+            <wp:effectExtent l="0" t="0" r="0" b="0"/>
+            <wp:docPr id="1" name="Picture 1"/>
+            <wp:cNvGraphicFramePr>
+              <a:graphicFrameLocks xmlns:a="http://schemas.openxmlformats.org/drawingml/2006/main" noChangeAspect="1"/>
+            </wp:cNvGraphicFramePr>
+            <a:graphic xmlns:a="http://schemas.openxmlformats.org/drawingml/2006/main">
+              <a:graphicData uri="http://schemas.openxmlformats.org/drawingml/2006/picture">
+                <pic:pic xmlns:pic="http://schemas.openxmlformats.org/drawingml/2006/picture">
+                  <pic:nvPicPr>
+                    <pic:cNvPr id="0" name=""/>
+                    <pic:cNvPicPr/>
+                  </pic:nvPicPr>
+                  <pic:blipFill>
+                    <a:blip r:embed="rId8"/>
+                    <a:stretch>
+                      <a:fillRect/>
+                    </a:stretch>
+                  </pic:blipFill>
+                  <pic:spPr>
+                    <a:xfrm>
+                      <a:off x="0" y="0"/>
+                      <a:ext cx="2057578" cy="731583"/>
+                    </a:xfrm>
+                    <a:prstGeom prst="rect">
+                      <a:avLst/>
+                    </a:prstGeom>
+                  </pic:spPr>
+                </pic:pic>
+              </a:graphicData>
+            </a:graphic>
+          </wp:inline>
+        </w:drawing>
+      </w:r>
+    </w:p>
+    <w:p>
+      <w:pPr>
+        <w:pStyle w:val="ListParagraph"/>
+        <w:numPr>
+          <w:ilvl w:val="0"/>
+          <w:numId w:val="9"/>
+        </w:numPr>
+        <w:autoSpaceDE w:val="0"/>
+        <w:autoSpaceDN w:val="0"/>
+        <w:adjustRightInd w:val="0"/>
+        <w:spacing w:after="0" w:line="240" w:lineRule="auto"/>
+        <w:rPr>
+          <w:rFonts w:ascii="Consolas" w:hAnsi="Consolas" w:cs="Consolas"/>
+          <w:color w:val="000000"/>
+          <w:sz w:val="19"/>
+          <w:szCs w:val="19"/>
+        </w:rPr>
+      </w:pPr>
+      <w:r>
+        <w:rPr>
+          <w:rFonts w:ascii="Consolas" w:hAnsi="Consolas" w:cs="Consolas"/>
+          <w:color w:val="0000FF"/>
+          <w:sz w:val="19"/>
+          <w:szCs w:val="19"/>
+        </w:rPr>
+        <w:lastRenderedPageBreak/>
+        <w:t>select</w:t>
+      </w:r>
+      <w:r>
+        <w:rPr>
+          <w:rFonts w:ascii="Consolas" w:hAnsi="Consolas" w:cs="Consolas"/>
+          <w:color w:val="000000"/>
+          <w:sz w:val="19"/>
+          <w:szCs w:val="19"/>
+        </w:rPr>
+        <w:t xml:space="preserve"> </w:t>
+      </w:r>
+      <w:proofErr w:type="spellStart"/>
+      <w:r>
+        <w:rPr>
+          <w:rFonts w:ascii="Consolas" w:hAnsi="Consolas" w:cs="Consolas"/>
+          <w:color w:val="000000"/>
+          <w:sz w:val="19"/>
+          <w:szCs w:val="19"/>
+        </w:rPr>
+        <w:t>ProductId</w:t>
+      </w:r>
+      <w:proofErr w:type="spellEnd"/>
+      <w:r>
+        <w:rPr>
+          <w:rFonts w:ascii="Consolas" w:hAnsi="Consolas" w:cs="Consolas"/>
+          <w:color w:val="808080"/>
+          <w:sz w:val="19"/>
+          <w:szCs w:val="19"/>
+        </w:rPr>
+        <w:t>,</w:t>
+      </w:r>
+      <w:r>
+        <w:rPr>
+          <w:rFonts w:ascii="Consolas" w:hAnsi="Consolas" w:cs="Consolas"/>
+          <w:color w:val="000000"/>
+          <w:sz w:val="19"/>
+          <w:szCs w:val="19"/>
+        </w:rPr>
+        <w:t xml:space="preserve"> </w:t>
+      </w:r>
+      <w:proofErr w:type="spellStart"/>
+      <w:r>
+        <w:rPr>
+          <w:rFonts w:ascii="Consolas" w:hAnsi="Consolas" w:cs="Consolas"/>
+          <w:color w:val="000000"/>
+          <w:sz w:val="19"/>
+          <w:szCs w:val="19"/>
+        </w:rPr>
+        <w:t>ProductName</w:t>
+      </w:r>
+      <w:proofErr w:type="spellEnd"/>
+      <w:r>
+        <w:rPr>
+          <w:rFonts w:ascii="Consolas" w:hAnsi="Consolas" w:cs="Consolas"/>
+          <w:color w:val="808080"/>
+          <w:sz w:val="19"/>
+          <w:szCs w:val="19"/>
+        </w:rPr>
+        <w:t>,</w:t>
+      </w:r>
+      <w:r>
+        <w:rPr>
+          <w:rFonts w:ascii="Consolas" w:hAnsi="Consolas" w:cs="Consolas"/>
+          <w:color w:val="000000"/>
+          <w:sz w:val="19"/>
+          <w:szCs w:val="19"/>
+        </w:rPr>
+        <w:t xml:space="preserve"> </w:t>
+      </w:r>
+      <w:proofErr w:type="spellStart"/>
+      <w:r>
+        <w:rPr>
+          <w:rFonts w:ascii="Consolas" w:hAnsi="Consolas" w:cs="Consolas"/>
+          <w:color w:val="000000"/>
+          <w:sz w:val="19"/>
+          <w:szCs w:val="19"/>
+        </w:rPr>
+        <w:t>UnitPrice</w:t>
+      </w:r>
+      <w:proofErr w:type="spellEnd"/>
+      <w:r>
+        <w:rPr>
+          <w:rFonts w:ascii="Consolas" w:hAnsi="Consolas" w:cs="Consolas"/>
+          <w:color w:val="000000"/>
+          <w:sz w:val="19"/>
+          <w:szCs w:val="19"/>
+        </w:rPr>
+        <w:t xml:space="preserve"> </w:t>
+      </w:r>
+    </w:p>
+    <w:p>
+      <w:pPr>
+        <w:autoSpaceDE w:val="0"/>
+        <w:autoSpaceDN w:val="0"/>
+        <w:adjustRightInd w:val="0"/>
+        <w:spacing w:after="0" w:line="240" w:lineRule="auto"/>
+        <w:ind w:left="720"/>
+        <w:rPr>
+          <w:rFonts w:ascii="Consolas" w:hAnsi="Consolas" w:cs="Consolas"/>
+          <w:color w:val="000000"/>
+          <w:sz w:val="19"/>
+          <w:szCs w:val="19"/>
+        </w:rPr>
+      </w:pPr>
+      <w:proofErr w:type="gramStart"/>
+      <w:r>
+        <w:rPr>
+          <w:rFonts w:ascii="Consolas" w:hAnsi="Consolas" w:cs="Consolas"/>
+          <w:color w:val="0000FF"/>
+          <w:sz w:val="19"/>
+          <w:szCs w:val="19"/>
+        </w:rPr>
+        <w:t>from</w:t>
+      </w:r>
+      <w:proofErr w:type="gramEnd"/>
+      <w:r>
+        <w:rPr>
+          <w:rFonts w:ascii="Consolas" w:hAnsi="Consolas" w:cs="Consolas"/>
+          <w:color w:val="000000"/>
+          <w:sz w:val="19"/>
+          <w:szCs w:val="19"/>
+        </w:rPr>
+        <w:t xml:space="preserve"> Products</w:t>
+      </w:r>
+    </w:p>
+    <w:p>
+      <w:pPr>
+        <w:autoSpaceDE w:val="0"/>
+        <w:autoSpaceDN w:val="0"/>
+        <w:adjustRightInd w:val="0"/>
+        <w:spacing w:after="0" w:line="240" w:lineRule="auto"/>
+        <w:ind w:left="720"/>
+        <w:rPr>
+          <w:rFonts w:ascii="Consolas" w:hAnsi="Consolas" w:cs="Consolas"/>
+          <w:color w:val="000000"/>
+          <w:sz w:val="19"/>
+          <w:szCs w:val="19"/>
+        </w:rPr>
+      </w:pPr>
+      <w:proofErr w:type="gramStart"/>
+      <w:r>
+        <w:rPr>
+          <w:rFonts w:ascii="Consolas" w:hAnsi="Consolas" w:cs="Consolas"/>
+          <w:color w:val="0000FF"/>
+          <w:sz w:val="19"/>
+          <w:szCs w:val="19"/>
+        </w:rPr>
+        <w:t>where</w:t>
+      </w:r>
+      <w:proofErr w:type="gramEnd"/>
+      <w:r>
+        <w:rPr>
+          <w:rFonts w:ascii="Consolas" w:hAnsi="Consolas" w:cs="Consolas"/>
+          <w:color w:val="000000"/>
+          <w:sz w:val="19"/>
+          <w:szCs w:val="19"/>
+        </w:rPr>
+        <w:t xml:space="preserve"> </w:t>
+      </w:r>
+      <w:proofErr w:type="spellStart"/>
+      <w:r>
+        <w:rPr>
+          <w:rFonts w:ascii="Consolas" w:hAnsi="Consolas" w:cs="Consolas"/>
+          <w:color w:val="000000"/>
+          <w:sz w:val="19"/>
+          <w:szCs w:val="19"/>
+        </w:rPr>
+        <w:t>UnitPrice</w:t>
+      </w:r>
+      <w:proofErr w:type="spellEnd"/>
+      <w:r>
+        <w:rPr>
+          <w:rFonts w:ascii="Consolas" w:hAnsi="Consolas" w:cs="Consolas"/>
+          <w:color w:val="000000"/>
+          <w:sz w:val="19"/>
+          <w:szCs w:val="19"/>
+        </w:rPr>
+        <w:t xml:space="preserve"> </w:t>
+      </w:r>
+      <w:r>
+        <w:rPr>
+          <w:rFonts w:ascii="Consolas" w:hAnsi="Consolas" w:cs="Consolas"/>
+          <w:color w:val="808080"/>
+          <w:sz w:val="19"/>
+          <w:szCs w:val="19"/>
+        </w:rPr>
+        <w:t>between</w:t>
+      </w:r>
+      <w:r>
+        <w:rPr>
+          <w:rFonts w:ascii="Consolas" w:hAnsi="Consolas" w:cs="Consolas"/>
+          <w:color w:val="000000"/>
+          <w:sz w:val="19"/>
+          <w:szCs w:val="19"/>
+        </w:rPr>
+        <w:t xml:space="preserve"> 15 </w:t>
+      </w:r>
+      <w:r>
+        <w:rPr>
+          <w:rFonts w:ascii="Consolas" w:hAnsi="Consolas" w:cs="Consolas"/>
+          <w:color w:val="808080"/>
+          <w:sz w:val="19"/>
+          <w:szCs w:val="19"/>
+        </w:rPr>
+        <w:t>and</w:t>
+      </w:r>
+      <w:r>
+        <w:rPr>
+          <w:rFonts w:ascii="Consolas" w:hAnsi="Consolas" w:cs="Consolas"/>
+          <w:color w:val="000000"/>
+          <w:sz w:val="19"/>
+          <w:szCs w:val="19"/>
+        </w:rPr>
+        <w:t xml:space="preserve">  25</w:t>
+      </w:r>
+    </w:p>
+    <w:p>
+      <w:pPr>
+        <w:autoSpaceDE w:val="0"/>
+        <w:autoSpaceDN w:val="0"/>
+        <w:adjustRightInd w:val="0"/>
+        <w:spacing w:after="0" w:line="240" w:lineRule="auto"/>
+        <w:rPr>
+          <w:rFonts w:ascii="Consolas" w:hAnsi="Consolas" w:cs="Consolas"/>
+          <w:color w:val="000000"/>
+          <w:sz w:val="19"/>
+          <w:szCs w:val="19"/>
+        </w:rPr>
+      </w:pPr>
+    </w:p>
+    <w:p>
+      <w:pPr>
+        <w:autoSpaceDE w:val="0"/>
+        <w:autoSpaceDN w:val="0"/>
+        <w:adjustRightInd w:val="0"/>
+        <w:spacing w:after="0" w:line="240" w:lineRule="auto"/>
+        <w:rPr>
+          <w:rFonts w:ascii="Consolas" w:hAnsi="Consolas" w:cs="Consolas"/>
+          <w:color w:val="000000"/>
+          <w:sz w:val="19"/>
+          <w:szCs w:val="19"/>
+        </w:rPr>
+      </w:pPr>
+      <w:r>
+        <w:rPr>
+          <w:rFonts w:ascii="Consolas" w:hAnsi="Consolas" w:cs="Consolas"/>
+          <w:color w:val="000000"/>
+          <w:sz w:val="19"/>
+          <w:szCs w:val="19"/>
+        </w:rPr>
+        <w:drawing>
+          <wp:inline distT="0" distB="0" distL="0" distR="0" wp14:anchorId="1C6F4C4A" wp14:editId="318F372D">
+            <wp:extent cx="2187130" cy="777307"/>
+            <wp:effectExtent l="0" t="0" r="3810" b="3810"/>
+            <wp:docPr id="2" name="Picture 2"/>
+            <wp:cNvGraphicFramePr>
+              <a:graphicFrameLocks xmlns:a="http://schemas.openxmlformats.org/drawingml/2006/main" noChangeAspect="1"/>
+            </wp:cNvGraphicFramePr>
+            <a:graphic xmlns:a="http://schemas.openxmlformats.org/drawingml/2006/main">
+              <a:graphicData uri="http://schemas.openxmlformats.org/drawingml/2006/picture">
+                <pic:pic xmlns:pic="http://schemas.openxmlformats.org/drawingml/2006/picture">
+                  <pic:nvPicPr>
+                    <pic:cNvPr id="0" name=""/>
+                    <pic:cNvPicPr/>
+                  </pic:nvPicPr>
+                  <pic:blipFill>
+                    <a:blip r:embed="rId9"/>
+                    <a:stretch>
+                      <a:fillRect/>
+                    </a:stretch>
+                  </pic:blipFill>
+                  <pic:spPr>
+                    <a:xfrm>
+                      <a:off x="0" y="0"/>
+                      <a:ext cx="2187130" cy="777307"/>
+                    </a:xfrm>
+                    <a:prstGeom prst="rect">
+                      <a:avLst/>
+                    </a:prstGeom>
+                  </pic:spPr>
+                </pic:pic>
+              </a:graphicData>
+            </a:graphic>
+          </wp:inline>
+        </w:drawing>
+      </w:r>
+    </w:p>
+    <w:p>
+      <w:pPr>
+        <w:autoSpaceDE w:val="0"/>
+        <w:autoSpaceDN w:val="0"/>
+        <w:adjustRightInd w:val="0"/>
+        <w:spacing w:after="0" w:line="240" w:lineRule="auto"/>
+        <w:rPr>
+          <w:rFonts w:ascii="Consolas" w:hAnsi="Consolas" w:cs="Consolas"/>
+          <w:color w:val="000000"/>
+          <w:sz w:val="19"/>
+          <w:szCs w:val="19"/>
+        </w:rPr>
+      </w:pPr>
+    </w:p>
+    <w:p>
+      <w:pPr>
+        <w:pStyle w:val="ListParagraph"/>
+        <w:numPr>
+          <w:ilvl w:val="0"/>
+          <w:numId w:val="9"/>
+        </w:numPr>
+        <w:autoSpaceDE w:val="0"/>
+        <w:autoSpaceDN w:val="0"/>
+        <w:adjustRightInd w:val="0"/>
+        <w:spacing w:after="0" w:line="240" w:lineRule="auto"/>
+        <w:rPr>
+          <w:rFonts w:ascii="Consolas" w:hAnsi="Consolas" w:cs="Consolas"/>
+          <w:color w:val="000000"/>
+          <w:sz w:val="19"/>
+          <w:szCs w:val="19"/>
+        </w:rPr>
+      </w:pPr>
+      <w:r>
+        <w:rPr>
+          <w:rFonts w:ascii="Consolas" w:hAnsi="Consolas" w:cs="Consolas"/>
+          <w:color w:val="0000FF"/>
+          <w:sz w:val="19"/>
+          <w:szCs w:val="19"/>
+        </w:rPr>
+        <w:t>SELECT</w:t>
+      </w:r>
+      <w:r>
+        <w:rPr>
+          <w:rFonts w:ascii="Consolas" w:hAnsi="Consolas" w:cs="Consolas"/>
+          <w:color w:val="000000"/>
+          <w:sz w:val="19"/>
+          <w:szCs w:val="19"/>
+        </w:rPr>
+        <w:t xml:space="preserve"> </w:t>
+      </w:r>
+      <w:r>
+        <w:rPr>
+          <w:rFonts w:ascii="Consolas" w:hAnsi="Consolas" w:cs="Consolas"/>
+          <w:color w:val="0000FF"/>
+          <w:sz w:val="19"/>
+          <w:szCs w:val="19"/>
+        </w:rPr>
+        <w:t>DISTINCT</w:t>
+      </w:r>
+      <w:r>
+        <w:rPr>
+          <w:rFonts w:ascii="Consolas" w:hAnsi="Consolas" w:cs="Consolas"/>
+          <w:color w:val="000000"/>
+          <w:sz w:val="19"/>
+          <w:szCs w:val="19"/>
+        </w:rPr>
+        <w:t xml:space="preserve"> </w:t>
+      </w:r>
+      <w:proofErr w:type="spellStart"/>
+      <w:r>
+        <w:rPr>
+          <w:rFonts w:ascii="Consolas" w:hAnsi="Consolas" w:cs="Consolas"/>
+          <w:color w:val="000000"/>
+          <w:sz w:val="19"/>
+          <w:szCs w:val="19"/>
+        </w:rPr>
+        <w:t>ProductName</w:t>
+      </w:r>
+      <w:proofErr w:type="spellEnd"/>
+      <w:r>
+        <w:rPr>
+          <w:rFonts w:ascii="Consolas" w:hAnsi="Consolas" w:cs="Consolas"/>
+          <w:color w:val="808080"/>
+          <w:sz w:val="19"/>
+          <w:szCs w:val="19"/>
+        </w:rPr>
+        <w:t>,</w:t>
+      </w:r>
+      <w:r>
+        <w:rPr>
+          <w:rFonts w:ascii="Consolas" w:hAnsi="Consolas" w:cs="Consolas"/>
+          <w:color w:val="000000"/>
+          <w:sz w:val="19"/>
+          <w:szCs w:val="19"/>
+        </w:rPr>
+        <w:t xml:space="preserve"> </w:t>
+      </w:r>
+      <w:proofErr w:type="spellStart"/>
+      <w:r>
+        <w:rPr>
+          <w:rFonts w:ascii="Consolas" w:hAnsi="Consolas" w:cs="Consolas"/>
+          <w:color w:val="000000"/>
+          <w:sz w:val="19"/>
+          <w:szCs w:val="19"/>
+        </w:rPr>
+        <w:t>UnitPrice</w:t>
+      </w:r>
+      <w:proofErr w:type="spellEnd"/>
+    </w:p>
+    <w:p>
+      <w:pPr>
+        <w:autoSpaceDE w:val="0"/>
+        <w:autoSpaceDN w:val="0"/>
+        <w:adjustRightInd w:val="0"/>
+        <w:spacing w:after="0" w:line="240" w:lineRule="auto"/>
+        <w:ind w:left="720"/>
+        <w:rPr>
+          <w:rFonts w:ascii="Consolas" w:hAnsi="Consolas" w:cs="Consolas"/>
+          <w:color w:val="000000"/>
+          <w:sz w:val="19"/>
+          <w:szCs w:val="19"/>
+        </w:rPr>
+      </w:pPr>
+      <w:r>
+        <w:rPr>
+          <w:rFonts w:ascii="Consolas" w:hAnsi="Consolas" w:cs="Consolas"/>
+          <w:color w:val="0000FF"/>
+          <w:sz w:val="19"/>
+          <w:szCs w:val="19"/>
+        </w:rPr>
+        <w:t>FROM</w:t>
+      </w:r>
+      <w:r>
+        <w:rPr>
+          <w:rFonts w:ascii="Consolas" w:hAnsi="Consolas" w:cs="Consolas"/>
+          <w:color w:val="000000"/>
+          <w:sz w:val="19"/>
+          <w:szCs w:val="19"/>
+        </w:rPr>
+        <w:t xml:space="preserve"> Products</w:t>
+      </w:r>
+    </w:p>
+    <w:p>
+      <w:pPr>
+        <w:autoSpaceDE w:val="0"/>
+        <w:autoSpaceDN w:val="0"/>
+        <w:adjustRightInd w:val="0"/>
+        <w:spacing w:after="0" w:line="240" w:lineRule="auto"/>
+        <w:ind w:left="720"/>
+        <w:rPr>
+          <w:rFonts w:ascii="Consolas" w:hAnsi="Consolas" w:cs="Consolas"/>
+          <w:color w:val="808080"/>
+          <w:sz w:val="19"/>
+          <w:szCs w:val="19"/>
+        </w:rPr>
+      </w:pPr>
+      <w:r>
+        <w:rPr>
+          <w:rFonts w:ascii="Consolas" w:hAnsi="Consolas" w:cs="Consolas"/>
+          <w:color w:val="0000FF"/>
+          <w:sz w:val="19"/>
+          <w:szCs w:val="19"/>
+        </w:rPr>
+        <w:t>WHERE</w:t>
+      </w:r>
+      <w:r>
+        <w:rPr>
+          <w:rFonts w:ascii="Consolas" w:hAnsi="Consolas" w:cs="Consolas"/>
+          <w:color w:val="000000"/>
+          <w:sz w:val="19"/>
+          <w:szCs w:val="19"/>
+        </w:rPr>
+        <w:t xml:space="preserve"> </w:t>
+      </w:r>
+      <w:proofErr w:type="spellStart"/>
+      <w:r>
+        <w:rPr>
+          <w:rFonts w:ascii="Consolas" w:hAnsi="Consolas" w:cs="Consolas"/>
+          <w:color w:val="000000"/>
+          <w:sz w:val="19"/>
+          <w:szCs w:val="19"/>
+        </w:rPr>
+        <w:t>UnitPrice</w:t>
+      </w:r>
+      <w:proofErr w:type="spellEnd"/>
+      <w:r>
+        <w:rPr>
+          <w:rFonts w:ascii="Consolas" w:hAnsi="Consolas" w:cs="Consolas"/>
+          <w:color w:val="000000"/>
+          <w:sz w:val="19"/>
+          <w:szCs w:val="19"/>
+        </w:rPr>
+        <w:t xml:space="preserve"> </w:t>
+      </w:r>
+      <w:r>
+        <w:rPr>
+          <w:rFonts w:ascii="Consolas" w:hAnsi="Consolas" w:cs="Consolas"/>
+          <w:color w:val="808080"/>
+          <w:sz w:val="19"/>
+          <w:szCs w:val="19"/>
+        </w:rPr>
+        <w:t>&gt;</w:t>
+      </w:r>
+      <w:r>
+        <w:rPr>
+          <w:rFonts w:ascii="Consolas" w:hAnsi="Consolas" w:cs="Consolas"/>
+          <w:color w:val="0000FF"/>
+          <w:sz w:val="19"/>
+          <w:szCs w:val="19"/>
+        </w:rPr>
+        <w:t xml:space="preserve"> </w:t>
+      </w:r>
+      <w:r>
+        <w:rPr>
+          <w:rFonts w:ascii="Consolas" w:hAnsi="Consolas" w:cs="Consolas"/>
+          <w:color w:val="808080"/>
+          <w:sz w:val="19"/>
+          <w:szCs w:val="19"/>
+        </w:rPr>
+        <w:t>(</w:t>
+      </w:r>
+      <w:r>
+        <w:rPr>
+          <w:rFonts w:ascii="Consolas" w:hAnsi="Consolas" w:cs="Consolas"/>
+          <w:color w:val="0000FF"/>
+          <w:sz w:val="19"/>
+          <w:szCs w:val="19"/>
+        </w:rPr>
+        <w:t>SELECT</w:t>
+      </w:r>
+      <w:r>
+        <w:rPr>
+          <w:rFonts w:ascii="Consolas" w:hAnsi="Consolas" w:cs="Consolas"/>
+          <w:color w:val="000000"/>
+          <w:sz w:val="19"/>
+          <w:szCs w:val="19"/>
+        </w:rPr>
+        <w:t xml:space="preserve"> </w:t>
+      </w:r>
+      <w:proofErr w:type="spellStart"/>
+      <w:proofErr w:type="gramStart"/>
+      <w:r>
+        <w:rPr>
+          <w:rFonts w:ascii="Consolas" w:hAnsi="Consolas" w:cs="Consolas"/>
+          <w:color w:val="FF00FF"/>
+          <w:sz w:val="19"/>
+          <w:szCs w:val="19"/>
+        </w:rPr>
+        <w:t>avg</w:t>
+      </w:r>
+      <w:proofErr w:type="spellEnd"/>
+      <w:r>
+        <w:rPr>
+          <w:rFonts w:ascii="Consolas" w:hAnsi="Consolas" w:cs="Consolas"/>
+          <w:color w:val="808080"/>
+          <w:sz w:val="19"/>
+          <w:szCs w:val="19"/>
+        </w:rPr>
+        <w:t>(</w:t>
+      </w:r>
+      <w:proofErr w:type="spellStart"/>
+      <w:proofErr w:type="gramEnd"/>
+      <w:r>
+        <w:rPr>
+          <w:rFonts w:ascii="Consolas" w:hAnsi="Consolas" w:cs="Consolas"/>
+          <w:color w:val="000000"/>
+          <w:sz w:val="19"/>
+          <w:szCs w:val="19"/>
+        </w:rPr>
+        <w:t>UnitPrice</w:t>
+      </w:r>
+      <w:proofErr w:type="spellEnd"/>
+      <w:r>
+        <w:rPr>
+          <w:rFonts w:ascii="Consolas" w:hAnsi="Consolas" w:cs="Consolas"/>
+          <w:color w:val="808080"/>
+          <w:sz w:val="19"/>
+          <w:szCs w:val="19"/>
+        </w:rPr>
+        <w:t>)</w:t>
+      </w:r>
+      <w:r>
+        <w:rPr>
+          <w:rFonts w:ascii="Consolas" w:hAnsi="Consolas" w:cs="Consolas"/>
+          <w:color w:val="000000"/>
+          <w:sz w:val="19"/>
+          <w:szCs w:val="19"/>
+        </w:rPr>
+        <w:t xml:space="preserve"> </w:t>
+      </w:r>
+      <w:r>
+        <w:rPr>
+          <w:rFonts w:ascii="Consolas" w:hAnsi="Consolas" w:cs="Consolas"/>
+          <w:color w:val="0000FF"/>
+          <w:sz w:val="19"/>
+          <w:szCs w:val="19"/>
+        </w:rPr>
+        <w:t>FROM</w:t>
+      </w:r>
+      <w:r>
+        <w:rPr>
+          <w:rFonts w:ascii="Consolas" w:hAnsi="Consolas" w:cs="Consolas"/>
+          <w:color w:val="000000"/>
+          <w:sz w:val="19"/>
+          <w:szCs w:val="19"/>
+        </w:rPr>
+        <w:t xml:space="preserve"> Products</w:t>
+      </w:r>
+      <w:r>
+        <w:rPr>
+          <w:rFonts w:ascii="Consolas" w:hAnsi="Consolas" w:cs="Consolas"/>
+          <w:color w:val="808080"/>
+          <w:sz w:val="19"/>
+          <w:szCs w:val="19"/>
+        </w:rPr>
+        <w:t>)</w:t>
+      </w:r>
+    </w:p>
+    <w:p>
+      <w:pPr>
+        <w:autoSpaceDE w:val="0"/>
+        <w:autoSpaceDN w:val="0"/>
+        <w:adjustRightInd w:val="0"/>
+        <w:spacing w:after="0" w:line="240" w:lineRule="auto"/>
+        <w:rPr>
+          <w:rFonts w:ascii="Consolas" w:hAnsi="Consolas" w:cs="Consolas"/>
+          <w:color w:val="808080"/>
+          <w:sz w:val="19"/>
+          <w:szCs w:val="19"/>
+        </w:rPr>
+      </w:pPr>
+    </w:p>
+    <w:p>
+      <w:pPr>
+        <w:autoSpaceDE w:val="0"/>
+        <w:autoSpaceDN w:val="0"/>
+        <w:adjustRightInd w:val="0"/>
+        <w:spacing w:after="0" w:line="240" w:lineRule="auto"/>
+        <w:rPr>
+          <w:rFonts w:ascii="Consolas" w:hAnsi="Consolas" w:cs="Consolas"/>
+          <w:color w:val="000000"/>
+          <w:sz w:val="19"/>
+          <w:szCs w:val="19"/>
+        </w:rPr>
+      </w:pPr>
+      <w:r>
+        <w:rPr>
+          <w:noProof/>
+          <w:lang w:eastAsia="en-IN"/>
+        </w:rPr>
+        <w:drawing>
+          <wp:inline distT="0" distB="0" distL="0" distR="0" wp14:anchorId="268FDD94" wp14:editId="78342B10">
+            <wp:extent cx="1584960" cy="937260"/>
+            <wp:effectExtent l="0" t="0" r="0" b="0"/>
+            <wp:docPr id="3" name="Picture 3"/>
+            <wp:cNvGraphicFramePr>
+              <a:graphicFrameLocks xmlns:a="http://schemas.openxmlformats.org/drawingml/2006/main" noChangeAspect="1"/>
+            </wp:cNvGraphicFramePr>
+            <a:graphic xmlns:a="http://schemas.openxmlformats.org/drawingml/2006/main">
+              <a:graphicData uri="http://schemas.openxmlformats.org/drawingml/2006/picture">
+                <pic:pic xmlns:pic="http://schemas.openxmlformats.org/drawingml/2006/picture">
+                  <pic:nvPicPr>
+                    <pic:cNvPr id="0" name=""/>
+                    <pic:cNvPicPr/>
+                  </pic:nvPicPr>
+                  <pic:blipFill>
+                    <a:blip r:embed="rId10"/>
+                    <a:stretch>
+                      <a:fillRect/>
+                    </a:stretch>
+                  </pic:blipFill>
+                  <pic:spPr>
+                    <a:xfrm>
+                      <a:off x="0" y="0"/>
+                      <a:ext cx="1584960" cy="937260"/>
+                    </a:xfrm>
+                    <a:prstGeom prst="rect">
+                      <a:avLst/>
+                    </a:prstGeom>
+                  </pic:spPr>
+                </pic:pic>
+              </a:graphicData>
+            </a:graphic>
+          </wp:inline>
+        </w:drawing>
+      </w:r>
+    </w:p>
+    <w:p>
+      <w:pPr>
+        <w:autoSpaceDE w:val="0"/>
+        <w:autoSpaceDN w:val="0"/>
+        <w:adjustRightInd w:val="0"/>
+        <w:spacing w:after="0" w:line="240" w:lineRule="auto"/>
+        <w:rPr>
+          <w:rFonts w:ascii="Consolas" w:hAnsi="Consolas" w:cs="Consolas"/>
+          <w:color w:val="000000"/>
+          <w:sz w:val="19"/>
+          <w:szCs w:val="19"/>
+        </w:rPr>
+      </w:pPr>
+    </w:p>
+    <w:p>
+      <w:pPr>
+        <w:pStyle w:val="ListParagraph"/>
+        <w:numPr>
+          <w:ilvl w:val="0"/>
+          <w:numId w:val="9"/>
+        </w:numPr>
+        <w:autoSpaceDE w:val="0"/>
+        <w:autoSpaceDN w:val="0"/>
+        <w:adjustRightInd w:val="0"/>
+        <w:spacing w:after="0" w:line="240" w:lineRule="auto"/>
+        <w:rPr>
+          <w:rFonts w:ascii="Consolas" w:hAnsi="Consolas" w:cs="Consolas"/>
+          <w:color w:val="000000"/>
+          <w:sz w:val="19"/>
+          <w:szCs w:val="19"/>
+        </w:rPr>
+      </w:pPr>
+      <w:r>
+        <w:rPr>
+          <w:rFonts w:ascii="Consolas" w:hAnsi="Consolas" w:cs="Consolas"/>
+          <w:color w:val="0000FF"/>
+          <w:sz w:val="19"/>
+          <w:szCs w:val="19"/>
+        </w:rPr>
+        <w:t>select</w:t>
+      </w:r>
+      <w:r>
+        <w:rPr>
+          <w:rFonts w:ascii="Consolas" w:hAnsi="Consolas" w:cs="Consolas"/>
+          <w:color w:val="000000"/>
+          <w:sz w:val="19"/>
+          <w:szCs w:val="19"/>
+        </w:rPr>
+        <w:t xml:space="preserve"> </w:t>
+      </w:r>
+      <w:r>
+        <w:rPr>
+          <w:rFonts w:ascii="Consolas" w:hAnsi="Consolas" w:cs="Consolas"/>
+          <w:color w:val="0000FF"/>
+          <w:sz w:val="19"/>
+          <w:szCs w:val="19"/>
+        </w:rPr>
+        <w:t>top</w:t>
+      </w:r>
+      <w:r>
+        <w:rPr>
+          <w:rFonts w:ascii="Consolas" w:hAnsi="Consolas" w:cs="Consolas"/>
+          <w:color w:val="000000"/>
+          <w:sz w:val="19"/>
+          <w:szCs w:val="19"/>
+        </w:rPr>
+        <w:t xml:space="preserve"> 10 </w:t>
+      </w:r>
+      <w:r>
+        <w:rPr>
+          <w:rFonts w:ascii="Consolas" w:hAnsi="Consolas" w:cs="Consolas"/>
+          <w:color w:val="FF00FF"/>
+          <w:sz w:val="19"/>
+          <w:szCs w:val="19"/>
+        </w:rPr>
+        <w:t>MAX</w:t>
+      </w:r>
+      <w:r>
+        <w:rPr>
+          <w:rFonts w:ascii="Consolas" w:hAnsi="Consolas" w:cs="Consolas"/>
+          <w:color w:val="808080"/>
+          <w:sz w:val="19"/>
+          <w:szCs w:val="19"/>
+        </w:rPr>
+        <w:t>(</w:t>
+      </w:r>
+      <w:proofErr w:type="spellStart"/>
+      <w:r>
+        <w:rPr>
+          <w:rFonts w:ascii="Consolas" w:hAnsi="Consolas" w:cs="Consolas"/>
+          <w:color w:val="000000"/>
+          <w:sz w:val="19"/>
+          <w:szCs w:val="19"/>
+        </w:rPr>
+        <w:t>UnitPrice</w:t>
+      </w:r>
+      <w:proofErr w:type="spellEnd"/>
+      <w:r>
+        <w:rPr>
+          <w:rFonts w:ascii="Consolas" w:hAnsi="Consolas" w:cs="Consolas"/>
+          <w:color w:val="808080"/>
+          <w:sz w:val="19"/>
+          <w:szCs w:val="19"/>
+        </w:rPr>
+        <w:t>)</w:t>
+      </w:r>
+      <w:r>
+        <w:rPr>
+          <w:rFonts w:ascii="Consolas" w:hAnsi="Consolas" w:cs="Consolas"/>
+          <w:color w:val="000000"/>
+          <w:sz w:val="19"/>
+          <w:szCs w:val="19"/>
+        </w:rPr>
+        <w:t xml:space="preserve"> </w:t>
+      </w:r>
+      <w:r>
+        <w:rPr>
+          <w:rFonts w:ascii="Consolas" w:hAnsi="Consolas" w:cs="Consolas"/>
+          <w:color w:val="0000FF"/>
+          <w:sz w:val="19"/>
+          <w:szCs w:val="19"/>
+        </w:rPr>
+        <w:t>as</w:t>
+      </w:r>
+      <w:r>
+        <w:rPr>
+          <w:rFonts w:ascii="Consolas" w:hAnsi="Consolas" w:cs="Consolas"/>
+          <w:color w:val="000000"/>
+          <w:sz w:val="19"/>
+          <w:szCs w:val="19"/>
+        </w:rPr>
+        <w:t xml:space="preserve"> </w:t>
+      </w:r>
+      <w:proofErr w:type="spellStart"/>
+      <w:r>
+        <w:rPr>
+          <w:rFonts w:ascii="Consolas" w:hAnsi="Consolas" w:cs="Consolas"/>
+          <w:color w:val="000000"/>
+          <w:sz w:val="19"/>
+          <w:szCs w:val="19"/>
+        </w:rPr>
+        <w:t>ProductPrice</w:t>
+      </w:r>
+      <w:proofErr w:type="spellEnd"/>
+      <w:r>
+        <w:rPr>
+          <w:rFonts w:ascii="Consolas" w:hAnsi="Consolas" w:cs="Consolas"/>
+          <w:color w:val="808080"/>
+          <w:sz w:val="19"/>
+          <w:szCs w:val="19"/>
+        </w:rPr>
+        <w:t>,</w:t>
+      </w:r>
+      <w:r>
+        <w:rPr>
+          <w:rFonts w:ascii="Consolas" w:hAnsi="Consolas" w:cs="Consolas"/>
+          <w:color w:val="000000"/>
+          <w:sz w:val="19"/>
+          <w:szCs w:val="19"/>
+        </w:rPr>
+        <w:t xml:space="preserve"> </w:t>
+      </w:r>
+      <w:proofErr w:type="spellStart"/>
+      <w:r>
+        <w:rPr>
+          <w:rFonts w:ascii="Consolas" w:hAnsi="Consolas" w:cs="Consolas"/>
+          <w:color w:val="000000"/>
+          <w:sz w:val="19"/>
+          <w:szCs w:val="19"/>
+        </w:rPr>
+        <w:t>ProductName</w:t>
+      </w:r>
+      <w:proofErr w:type="spellEnd"/>
+    </w:p>
+    <w:p>
+      <w:pPr>
+        <w:autoSpaceDE w:val="0"/>
+        <w:autoSpaceDN w:val="0"/>
+        <w:adjustRightInd w:val="0"/>
+        <w:spacing w:after="0" w:line="240" w:lineRule="auto"/>
+        <w:ind w:left="720"/>
+        <w:rPr>
+          <w:rFonts w:ascii="Consolas" w:hAnsi="Consolas" w:cs="Consolas"/>
+          <w:color w:val="000000"/>
+          <w:sz w:val="19"/>
+          <w:szCs w:val="19"/>
+        </w:rPr>
+      </w:pPr>
+      <w:proofErr w:type="gramStart"/>
+      <w:r>
+        <w:rPr>
+          <w:rFonts w:ascii="Consolas" w:hAnsi="Consolas" w:cs="Consolas"/>
+          <w:color w:val="0000FF"/>
+          <w:sz w:val="19"/>
+          <w:szCs w:val="19"/>
+        </w:rPr>
+        <w:t>from</w:t>
+      </w:r>
+      <w:proofErr w:type="gramEnd"/>
+      <w:r>
+        <w:rPr>
+          <w:rFonts w:ascii="Consolas" w:hAnsi="Consolas" w:cs="Consolas"/>
+          <w:color w:val="000000"/>
+          <w:sz w:val="19"/>
+          <w:szCs w:val="19"/>
+        </w:rPr>
+        <w:t xml:space="preserve"> Products</w:t>
+      </w:r>
+    </w:p>
+    <w:p>
+      <w:pPr>
+        <w:autoSpaceDE w:val="0"/>
+        <w:autoSpaceDN w:val="0"/>
+        <w:adjustRightInd w:val="0"/>
+        <w:spacing w:after="0" w:line="240" w:lineRule="auto"/>
+        <w:ind w:left="720"/>
+        <w:rPr>
+          <w:rFonts w:ascii="Consolas" w:hAnsi="Consolas" w:cs="Consolas"/>
+          <w:color w:val="000000"/>
+          <w:sz w:val="19"/>
+          <w:szCs w:val="19"/>
+        </w:rPr>
+      </w:pPr>
+      <w:proofErr w:type="gramStart"/>
+      <w:r>
+        <w:rPr>
+          <w:rFonts w:ascii="Consolas" w:hAnsi="Consolas" w:cs="Consolas"/>
+          <w:color w:val="0000FF"/>
+          <w:sz w:val="19"/>
+          <w:szCs w:val="19"/>
+        </w:rPr>
+        <w:t>group</w:t>
+      </w:r>
+      <w:proofErr w:type="gramEnd"/>
+      <w:r>
+        <w:rPr>
+          <w:rFonts w:ascii="Consolas" w:hAnsi="Consolas" w:cs="Consolas"/>
+          <w:color w:val="000000"/>
+          <w:sz w:val="19"/>
+          <w:szCs w:val="19"/>
+        </w:rPr>
+        <w:t xml:space="preserve"> </w:t>
+      </w:r>
+      <w:r>
+        <w:rPr>
+          <w:rFonts w:ascii="Consolas" w:hAnsi="Consolas" w:cs="Consolas"/>
+          <w:color w:val="0000FF"/>
+          <w:sz w:val="19"/>
+          <w:szCs w:val="19"/>
+        </w:rPr>
+        <w:t>by</w:t>
+      </w:r>
+      <w:r>
+        <w:rPr>
+          <w:rFonts w:ascii="Consolas" w:hAnsi="Consolas" w:cs="Consolas"/>
+          <w:color w:val="000000"/>
+          <w:sz w:val="19"/>
+          <w:szCs w:val="19"/>
+        </w:rPr>
+        <w:t xml:space="preserve"> </w:t>
+      </w:r>
+      <w:proofErr w:type="spellStart"/>
+      <w:r>
+        <w:rPr>
+          <w:rFonts w:ascii="Consolas" w:hAnsi="Consolas" w:cs="Consolas"/>
+          <w:color w:val="000000"/>
+          <w:sz w:val="19"/>
+          <w:szCs w:val="19"/>
+        </w:rPr>
+        <w:t>ProductName</w:t>
+      </w:r>
+      <w:proofErr w:type="spellEnd"/>
+      <w:r>
+        <w:rPr>
+          <w:rFonts w:ascii="Consolas" w:hAnsi="Consolas" w:cs="Consolas"/>
+          <w:color w:val="000000"/>
+          <w:sz w:val="19"/>
+          <w:szCs w:val="19"/>
+        </w:rPr>
+        <w:t xml:space="preserve"> </w:t>
+      </w:r>
+    </w:p>
+    <w:p>
+      <w:pPr>
+        <w:autoSpaceDE w:val="0"/>
+        <w:autoSpaceDN w:val="0"/>
+        <w:adjustRightInd w:val="0"/>
+        <w:spacing w:after="0" w:line="240" w:lineRule="auto"/>
+        <w:ind w:left="720"/>
+        <w:rPr>
+          <w:rFonts w:ascii="Consolas" w:hAnsi="Consolas" w:cs="Consolas"/>
+          <w:color w:val="000000"/>
+          <w:sz w:val="19"/>
+          <w:szCs w:val="19"/>
+        </w:rPr>
+      </w:pPr>
+      <w:proofErr w:type="gramStart"/>
+      <w:r>
+        <w:rPr>
+          <w:rFonts w:ascii="Consolas" w:hAnsi="Consolas" w:cs="Consolas"/>
+          <w:color w:val="0000FF"/>
+          <w:sz w:val="19"/>
+          <w:szCs w:val="19"/>
+        </w:rPr>
+        <w:t>order</w:t>
+      </w:r>
+      <w:proofErr w:type="gramEnd"/>
+      <w:r>
+        <w:rPr>
+          <w:rFonts w:ascii="Consolas" w:hAnsi="Consolas" w:cs="Consolas"/>
+          <w:color w:val="000000"/>
+          <w:sz w:val="19"/>
+          <w:szCs w:val="19"/>
+        </w:rPr>
+        <w:t xml:space="preserve"> </w:t>
+      </w:r>
+      <w:r>
+        <w:rPr>
+          <w:rFonts w:ascii="Consolas" w:hAnsi="Consolas" w:cs="Consolas"/>
+          <w:color w:val="0000FF"/>
+          <w:sz w:val="19"/>
+          <w:szCs w:val="19"/>
+        </w:rPr>
+        <w:t>by</w:t>
+      </w:r>
+      <w:r>
+        <w:rPr>
+          <w:rFonts w:ascii="Consolas" w:hAnsi="Consolas" w:cs="Consolas"/>
+          <w:color w:val="000000"/>
+          <w:sz w:val="19"/>
+          <w:szCs w:val="19"/>
+        </w:rPr>
+        <w:t xml:space="preserve"> </w:t>
+      </w:r>
+      <w:proofErr w:type="spellStart"/>
+      <w:r>
+        <w:rPr>
+          <w:rFonts w:ascii="Consolas" w:hAnsi="Consolas" w:cs="Consolas"/>
+          <w:color w:val="000000"/>
+          <w:sz w:val="19"/>
+          <w:szCs w:val="19"/>
+        </w:rPr>
+        <w:t>ProductPrice</w:t>
+      </w:r>
+      <w:proofErr w:type="spellEnd"/>
+      <w:r>
+        <w:rPr>
+          <w:rFonts w:ascii="Consolas" w:hAnsi="Consolas" w:cs="Consolas"/>
+          <w:color w:val="000000"/>
+          <w:sz w:val="19"/>
+          <w:szCs w:val="19"/>
+        </w:rPr>
+        <w:t xml:space="preserve"> </w:t>
+      </w:r>
+      <w:proofErr w:type="spellStart"/>
+      <w:r>
+        <w:rPr>
+          <w:rFonts w:ascii="Consolas" w:hAnsi="Consolas" w:cs="Consolas"/>
+          <w:color w:val="0000FF"/>
+          <w:sz w:val="19"/>
+          <w:szCs w:val="19"/>
+        </w:rPr>
+        <w:t>desc</w:t>
+      </w:r>
+      <w:proofErr w:type="spellEnd"/>
+    </w:p>
+    <w:p>
+      <w:pPr>
+        <w:autoSpaceDE w:val="0"/>
+        <w:autoSpaceDN w:val="0"/>
+        <w:adjustRightInd w:val="0"/>
+        <w:spacing w:after="0" w:line="240" w:lineRule="auto"/>
+        <w:rPr>
+          <w:rFonts w:ascii="Consolas" w:hAnsi="Consolas" w:cs="Consolas"/>
+          <w:color w:val="000000"/>
+          <w:sz w:val="19"/>
+          <w:szCs w:val="19"/>
+        </w:rPr>
+      </w:pPr>
+    </w:p>
+    <w:p>
+      <w:pPr>
+        <w:autoSpaceDE w:val="0"/>
+        <w:autoSpaceDN w:val="0"/>
+        <w:adjustRightInd w:val="0"/>
+        <w:spacing w:after="0" w:line="240" w:lineRule="auto"/>
+        <w:rPr>
+          <w:rFonts w:ascii="Consolas" w:hAnsi="Consolas" w:cs="Consolas"/>
+          <w:color w:val="000000"/>
+          <w:sz w:val="19"/>
+          <w:szCs w:val="19"/>
+        </w:rPr>
+      </w:pPr>
+      <w:r>
+        <w:rPr>
+          <w:noProof/>
+          <w:lang w:eastAsia="en-IN"/>
+        </w:rPr>
+        <w:drawing>
+          <wp:inline distT="0" distB="0" distL="0" distR="0" wp14:anchorId="0FA5A627" wp14:editId="22D34194">
+            <wp:extent cx="1539240" cy="1752600"/>
+            <wp:effectExtent l="0" t="0" r="3810" b="0"/>
+            <wp:docPr id="4" name="Picture 4"/>
+            <wp:cNvGraphicFramePr>
+              <a:graphicFrameLocks xmlns:a="http://schemas.openxmlformats.org/drawingml/2006/main" noChangeAspect="1"/>
+            </wp:cNvGraphicFramePr>
+            <a:graphic xmlns:a="http://schemas.openxmlformats.org/drawingml/2006/main">
+              <a:graphicData uri="http://schemas.openxmlformats.org/drawingml/2006/picture">
+                <pic:pic xmlns:pic="http://schemas.openxmlformats.org/drawingml/2006/picture">
+                  <pic:nvPicPr>
+                    <pic:cNvPr id="0" name=""/>
+                    <pic:cNvPicPr/>
+                  </pic:nvPicPr>
+                  <pic:blipFill>
+                    <a:blip r:embed="rId11"/>
+                    <a:stretch>
+                      <a:fillRect/>
+                    </a:stretch>
+                  </pic:blipFill>
+                  <pic:spPr>
+                    <a:xfrm>
+                      <a:off x="0" y="0"/>
+                      <a:ext cx="1539240" cy="1752600"/>
+                    </a:xfrm>
+                    <a:prstGeom prst="rect">
+                      <a:avLst/>
+                    </a:prstGeom>
+                  </pic:spPr>
+                </pic:pic>
+              </a:graphicData>
+            </a:graphic>
+          </wp:inline>
+        </w:drawing>
+      </w:r>
+      <w:bookmarkStart w:id="0" w:name="_GoBack"/>
+      <w:bookmarkEnd w:id="0"/>
+    </w:p>
+    <w:p>
+      <w:pPr>
+        <w:autoSpaceDE w:val="0"/>
+        <w:autoSpaceDN w:val="0"/>
+        <w:adjustRightInd w:val="0"/>
+        <w:spacing w:after="0" w:line="240" w:lineRule="auto"/>
+        <w:rPr>
+          <w:rFonts w:ascii="Consolas" w:hAnsi="Consolas" w:cs="Consolas"/>
+          <w:color w:val="000000"/>
+          <w:sz w:val="19"/>
+          <w:szCs w:val="19"/>
+        </w:rPr>
+      </w:pPr>
+    </w:p>
+    <w:p>
+      <w:pPr>
+        <w:pStyle w:val="ListParagraph"/>
+        <w:numPr>
+          <w:ilvl w:val="0"/>
+          <w:numId w:val="9"/>
+        </w:numPr>
+        <w:autoSpaceDE w:val="0"/>
+        <w:autoSpaceDN w:val="0"/>
+        <w:adjustRightInd w:val="0"/>
+        <w:spacing w:after="0" w:line="240" w:lineRule="auto"/>
+        <w:rPr>
+          <w:rFonts w:ascii="Consolas" w:hAnsi="Consolas" w:cs="Consolas"/>
+          <w:color w:val="000000"/>
+          <w:sz w:val="19"/>
+          <w:szCs w:val="19"/>
+        </w:rPr>
+      </w:pPr>
+      <w:r>
+        <w:rPr>
+          <w:rFonts w:ascii="Consolas" w:hAnsi="Consolas" w:cs="Consolas"/>
+          <w:color w:val="0000FF"/>
+          <w:sz w:val="19"/>
+          <w:szCs w:val="19"/>
+        </w:rPr>
+        <w:t>select</w:t>
+      </w:r>
+      <w:r>
+        <w:rPr>
+          <w:rFonts w:ascii="Consolas" w:hAnsi="Consolas" w:cs="Consolas"/>
+          <w:color w:val="000000"/>
+          <w:sz w:val="19"/>
+          <w:szCs w:val="19"/>
+        </w:rPr>
+        <w:t xml:space="preserve"> </w:t>
+      </w:r>
+      <w:r>
+        <w:rPr>
+          <w:rFonts w:ascii="Consolas" w:hAnsi="Consolas" w:cs="Consolas"/>
+          <w:color w:val="FF00FF"/>
+          <w:sz w:val="19"/>
+          <w:szCs w:val="19"/>
+        </w:rPr>
+        <w:t>COUNT</w:t>
+      </w:r>
+      <w:r>
+        <w:rPr>
+          <w:rFonts w:ascii="Consolas" w:hAnsi="Consolas" w:cs="Consolas"/>
+          <w:color w:val="808080"/>
+          <w:sz w:val="19"/>
+          <w:szCs w:val="19"/>
+        </w:rPr>
+        <w:t>(</w:t>
+      </w:r>
+      <w:proofErr w:type="spellStart"/>
+      <w:r>
+        <w:rPr>
+          <w:rFonts w:ascii="Consolas" w:hAnsi="Consolas" w:cs="Consolas"/>
+          <w:color w:val="000000"/>
+          <w:sz w:val="19"/>
+          <w:szCs w:val="19"/>
+        </w:rPr>
+        <w:t>ProductName</w:t>
+      </w:r>
+      <w:proofErr w:type="spellEnd"/>
+      <w:r>
+        <w:rPr>
+          <w:rFonts w:ascii="Consolas" w:hAnsi="Consolas" w:cs="Consolas"/>
+          <w:color w:val="808080"/>
+          <w:sz w:val="19"/>
+          <w:szCs w:val="19"/>
+        </w:rPr>
+        <w:t>)</w:t>
+      </w:r>
+      <w:r>
+        <w:rPr>
+          <w:rFonts w:ascii="Consolas" w:hAnsi="Consolas" w:cs="Consolas"/>
+          <w:color w:val="000000"/>
+          <w:sz w:val="19"/>
+          <w:szCs w:val="19"/>
+        </w:rPr>
+        <w:t xml:space="preserve"> </w:t>
+      </w:r>
+      <w:r>
+        <w:rPr>
+          <w:rFonts w:ascii="Consolas" w:hAnsi="Consolas" w:cs="Consolas"/>
+          <w:color w:val="0000FF"/>
+          <w:sz w:val="19"/>
+          <w:szCs w:val="19"/>
+        </w:rPr>
+        <w:t>as</w:t>
+      </w:r>
+      <w:r>
+        <w:rPr>
+          <w:rFonts w:ascii="Consolas" w:hAnsi="Consolas" w:cs="Consolas"/>
+          <w:color w:val="000000"/>
+          <w:sz w:val="19"/>
+          <w:szCs w:val="19"/>
+        </w:rPr>
+        <w:t xml:space="preserve"> Products</w:t>
+      </w:r>
+    </w:p>
+    <w:p>
+      <w:pPr>
+        <w:autoSpaceDE w:val="0"/>
+        <w:autoSpaceDN w:val="0"/>
+        <w:adjustRightInd w:val="0"/>
+        <w:spacing w:after="0" w:line="240" w:lineRule="auto"/>
+        <w:ind w:left="720"/>
+        <w:rPr>
+          <w:rFonts w:ascii="Consolas" w:hAnsi="Consolas" w:cs="Consolas"/>
+          <w:color w:val="000000"/>
+          <w:sz w:val="19"/>
+          <w:szCs w:val="19"/>
+        </w:rPr>
+      </w:pPr>
+      <w:proofErr w:type="gramStart"/>
+      <w:r>
+        <w:rPr>
+          <w:rFonts w:ascii="Consolas" w:hAnsi="Consolas" w:cs="Consolas"/>
+          <w:color w:val="0000FF"/>
+          <w:sz w:val="19"/>
+          <w:szCs w:val="19"/>
+        </w:rPr>
+        <w:t>from</w:t>
+      </w:r>
+      <w:proofErr w:type="gramEnd"/>
+      <w:r>
+        <w:rPr>
+          <w:rFonts w:ascii="Consolas" w:hAnsi="Consolas" w:cs="Consolas"/>
+          <w:color w:val="000000"/>
+          <w:sz w:val="19"/>
+          <w:szCs w:val="19"/>
+        </w:rPr>
+        <w:t xml:space="preserve"> Products</w:t>
+      </w:r>
+    </w:p>
+    <w:p>
+      <w:pPr>
+        <w:autoSpaceDE w:val="0"/>
+        <w:autoSpaceDN w:val="0"/>
+        <w:adjustRightInd w:val="0"/>
+        <w:spacing w:after="0" w:line="240" w:lineRule="auto"/>
+        <w:ind w:left="720"/>
+        <w:rPr>
+          <w:rFonts w:ascii="Consolas" w:hAnsi="Consolas" w:cs="Consolas"/>
+          <w:color w:val="000000"/>
+          <w:sz w:val="19"/>
+          <w:szCs w:val="19"/>
+        </w:rPr>
+      </w:pPr>
+      <w:proofErr w:type="gramStart"/>
+      <w:r>
+        <w:rPr>
+          <w:rFonts w:ascii="Consolas" w:hAnsi="Consolas" w:cs="Consolas"/>
+          <w:color w:val="0000FF"/>
+          <w:sz w:val="19"/>
+          <w:szCs w:val="19"/>
+        </w:rPr>
+        <w:t>group</w:t>
+      </w:r>
+      <w:proofErr w:type="gramEnd"/>
+      <w:r>
+        <w:rPr>
+          <w:rFonts w:ascii="Consolas" w:hAnsi="Consolas" w:cs="Consolas"/>
+          <w:color w:val="000000"/>
+          <w:sz w:val="19"/>
+          <w:szCs w:val="19"/>
+        </w:rPr>
+        <w:t xml:space="preserve"> </w:t>
+      </w:r>
+      <w:r>
+        <w:rPr>
+          <w:rFonts w:ascii="Consolas" w:hAnsi="Consolas" w:cs="Consolas"/>
+          <w:color w:val="0000FF"/>
+          <w:sz w:val="19"/>
+          <w:szCs w:val="19"/>
+        </w:rPr>
+        <w:t>by</w:t>
+      </w:r>
+      <w:r>
+        <w:rPr>
+          <w:rFonts w:ascii="Consolas" w:hAnsi="Consolas" w:cs="Consolas"/>
+          <w:color w:val="000000"/>
+          <w:sz w:val="19"/>
+          <w:szCs w:val="19"/>
+        </w:rPr>
+        <w:t xml:space="preserve"> Discontinued</w:t>
+      </w:r>
+    </w:p>
+    <w:p>
+      <w:pPr>
+        <w:autoSpaceDE w:val="0"/>
+        <w:autoSpaceDN w:val="0"/>
+        <w:adjustRightInd w:val="0"/>
+        <w:spacing w:after="0" w:line="240" w:lineRule="auto"/>
+        <w:rPr>
+          <w:rFonts w:ascii="Consolas" w:hAnsi="Consolas" w:cs="Consolas"/>
+          <w:color w:val="000000"/>
+          <w:sz w:val="19"/>
+          <w:szCs w:val="19"/>
+        </w:rPr>
+      </w:pPr>
+    </w:p>
+    <w:p>
+      <w:pPr>
+        <w:autoSpaceDE w:val="0"/>
+        <w:autoSpaceDN w:val="0"/>
+        <w:adjustRightInd w:val="0"/>
+        <w:spacing w:after="0" w:line="240" w:lineRule="auto"/>
+        <w:rPr>
+          <w:rFonts w:ascii="Consolas" w:hAnsi="Consolas" w:cs="Consolas"/>
+          <w:color w:val="000000"/>
+          <w:sz w:val="19"/>
+          <w:szCs w:val="19"/>
+        </w:rPr>
+      </w:pPr>
+      <w:r>
+        <w:rPr>
+          <w:noProof/>
+          <w:lang w:eastAsia="en-IN"/>
+        </w:rPr>
+        <w:drawing>
+          <wp:inline distT="0" distB="0" distL="0" distR="0" wp14:anchorId="497D337F" wp14:editId="61C1DDBD">
+            <wp:extent cx="845820" cy="525780"/>
+            <wp:effectExtent l="0" t="0" r="0" b="7620"/>
+            <wp:docPr id="5" name="Picture 5"/>
+            <wp:cNvGraphicFramePr>
+              <a:graphicFrameLocks xmlns:a="http://schemas.openxmlformats.org/drawingml/2006/main" noChangeAspect="1"/>
+            </wp:cNvGraphicFramePr>
+            <a:graphic xmlns:a="http://schemas.openxmlformats.org/drawingml/2006/main">
+              <a:graphicData uri="http://schemas.openxmlformats.org/drawingml/2006/picture">
+                <pic:pic xmlns:pic="http://schemas.openxmlformats.org/drawingml/2006/picture">
+                  <pic:nvPicPr>
+                    <pic:cNvPr id="0" name=""/>
+                    <pic:cNvPicPr/>
+                  </pic:nvPicPr>
+                  <pic:blipFill>
+                    <a:blip r:embed="rId12"/>
+                    <a:stretch>
+                      <a:fillRect/>
+                    </a:stretch>
+                  </pic:blipFill>
+                  <pic:spPr>
+                    <a:xfrm>
+                      <a:off x="0" y="0"/>
+                      <a:ext cx="845820" cy="525780"/>
+                    </a:xfrm>
+                    <a:prstGeom prst="rect">
+                      <a:avLst/>
+                    </a:prstGeom>
+                  </pic:spPr>
+                </pic:pic>
+              </a:graphicData>
+            </a:graphic>
+          </wp:inline>
+        </w:drawing>
+      </w:r>
+    </w:p>
+    <w:p>
+      <w:pPr>
+        <w:autoSpaceDE w:val="0"/>
+        <w:autoSpaceDN w:val="0"/>
+        <w:adjustRightInd w:val="0"/>
+        <w:spacing w:after="0" w:line="240" w:lineRule="auto"/>
+        <w:rPr>
+          <w:rFonts w:ascii="Consolas" w:hAnsi="Consolas" w:cs="Consolas"/>
+          <w:color w:val="000000"/>
+          <w:sz w:val="19"/>
+          <w:szCs w:val="19"/>
+        </w:rPr>
+      </w:pPr>
+    </w:p>
+    <w:p>
+      <w:pPr>
+        <w:pStyle w:val="ListParagraph"/>
+        <w:numPr>
+          <w:ilvl w:val="0"/>
+          <w:numId w:val="9"/>
+        </w:numPr>
+        <w:autoSpaceDE w:val="0"/>
+        <w:autoSpaceDN w:val="0"/>
+        <w:adjustRightInd w:val="0"/>
+        <w:spacing w:after="0" w:line="240" w:lineRule="auto"/>
+        <w:rPr>
+          <w:rFonts w:ascii="Consolas" w:hAnsi="Consolas" w:cs="Consolas"/>
+          <w:color w:val="000000"/>
+          <w:sz w:val="19"/>
+          <w:szCs w:val="19"/>
+        </w:rPr>
+      </w:pPr>
+      <w:r>
+        <w:rPr>
+          <w:rFonts w:ascii="Consolas" w:hAnsi="Consolas" w:cs="Consolas"/>
+          <w:color w:val="0000FF"/>
+          <w:sz w:val="19"/>
+          <w:szCs w:val="19"/>
+        </w:rPr>
+        <w:t>select</w:t>
+      </w:r>
+      <w:r>
+        <w:rPr>
+          <w:rFonts w:ascii="Consolas" w:hAnsi="Consolas" w:cs="Consolas"/>
+          <w:color w:val="000000"/>
+          <w:sz w:val="19"/>
+          <w:szCs w:val="19"/>
+        </w:rPr>
+        <w:t xml:space="preserve"> </w:t>
+      </w:r>
+      <w:proofErr w:type="spellStart"/>
+      <w:r>
+        <w:rPr>
+          <w:rFonts w:ascii="Consolas" w:hAnsi="Consolas" w:cs="Consolas"/>
+          <w:color w:val="000000"/>
+          <w:sz w:val="19"/>
+          <w:szCs w:val="19"/>
+        </w:rPr>
+        <w:t>ProductName</w:t>
+      </w:r>
+      <w:proofErr w:type="spellEnd"/>
+      <w:r>
+        <w:rPr>
+          <w:rFonts w:ascii="Consolas" w:hAnsi="Consolas" w:cs="Consolas"/>
+          <w:color w:val="808080"/>
+          <w:sz w:val="19"/>
+          <w:szCs w:val="19"/>
+        </w:rPr>
+        <w:t>,</w:t>
+      </w:r>
+      <w:r>
+        <w:rPr>
+          <w:rFonts w:ascii="Consolas" w:hAnsi="Consolas" w:cs="Consolas"/>
+          <w:color w:val="000000"/>
+          <w:sz w:val="19"/>
+          <w:szCs w:val="19"/>
+        </w:rPr>
+        <w:t xml:space="preserve"> </w:t>
+      </w:r>
+      <w:proofErr w:type="spellStart"/>
+      <w:r>
+        <w:rPr>
+          <w:rFonts w:ascii="Consolas" w:hAnsi="Consolas" w:cs="Consolas"/>
+          <w:color w:val="000000"/>
+          <w:sz w:val="19"/>
+          <w:szCs w:val="19"/>
+        </w:rPr>
+        <w:t>UnitsOnOrder</w:t>
+      </w:r>
+      <w:proofErr w:type="spellEnd"/>
+      <w:r>
+        <w:rPr>
+          <w:rFonts w:ascii="Consolas" w:hAnsi="Consolas" w:cs="Consolas"/>
+          <w:color w:val="808080"/>
+          <w:sz w:val="19"/>
+          <w:szCs w:val="19"/>
+        </w:rPr>
+        <w:t>,</w:t>
+      </w:r>
+      <w:r>
+        <w:rPr>
+          <w:rFonts w:ascii="Consolas" w:hAnsi="Consolas" w:cs="Consolas"/>
+          <w:color w:val="000000"/>
+          <w:sz w:val="19"/>
+          <w:szCs w:val="19"/>
+        </w:rPr>
+        <w:t xml:space="preserve"> </w:t>
+      </w:r>
+      <w:proofErr w:type="spellStart"/>
+      <w:r>
+        <w:rPr>
+          <w:rFonts w:ascii="Consolas" w:hAnsi="Consolas" w:cs="Consolas"/>
+          <w:color w:val="000000"/>
+          <w:sz w:val="19"/>
+          <w:szCs w:val="19"/>
+        </w:rPr>
+        <w:t>UnitsInStock</w:t>
+      </w:r>
+      <w:proofErr w:type="spellEnd"/>
+    </w:p>
+    <w:p>
+      <w:pPr>
+        <w:autoSpaceDE w:val="0"/>
+        <w:autoSpaceDN w:val="0"/>
+        <w:adjustRightInd w:val="0"/>
+        <w:spacing w:after="0" w:line="240" w:lineRule="auto"/>
+        <w:ind w:left="720"/>
+        <w:rPr>
+          <w:rFonts w:ascii="Consolas" w:hAnsi="Consolas" w:cs="Consolas"/>
+          <w:color w:val="000000"/>
+          <w:sz w:val="19"/>
+          <w:szCs w:val="19"/>
+        </w:rPr>
+      </w:pPr>
+      <w:proofErr w:type="gramStart"/>
+      <w:r>
+        <w:rPr>
+          <w:rFonts w:ascii="Consolas" w:hAnsi="Consolas" w:cs="Consolas"/>
+          <w:color w:val="0000FF"/>
+          <w:sz w:val="19"/>
+          <w:szCs w:val="19"/>
+        </w:rPr>
+        <w:t>from</w:t>
+      </w:r>
+      <w:proofErr w:type="gramEnd"/>
+      <w:r>
+        <w:rPr>
+          <w:rFonts w:ascii="Consolas" w:hAnsi="Consolas" w:cs="Consolas"/>
+          <w:color w:val="000000"/>
+          <w:sz w:val="19"/>
+          <w:szCs w:val="19"/>
+        </w:rPr>
+        <w:t xml:space="preserve"> Products</w:t>
+      </w:r>
+    </w:p>
+    <w:p>
+      <w:pPr>
+        <w:autoSpaceDE w:val="0"/>
+        <w:autoSpaceDN w:val="0"/>
+        <w:adjustRightInd w:val="0"/>
+        <w:spacing w:after="0" w:line="240" w:lineRule="auto"/>
+        <w:ind w:left="720"/>
+        <w:rPr>
+          <w:rFonts w:ascii="Consolas" w:hAnsi="Consolas" w:cs="Consolas"/>
+          <w:color w:val="000000"/>
+          <w:sz w:val="19"/>
+          <w:szCs w:val="19"/>
+        </w:rPr>
+      </w:pPr>
+      <w:proofErr w:type="gramStart"/>
+      <w:r>
+        <w:rPr>
+          <w:rFonts w:ascii="Consolas" w:hAnsi="Consolas" w:cs="Consolas"/>
+          <w:color w:val="0000FF"/>
+          <w:sz w:val="19"/>
+          <w:szCs w:val="19"/>
+        </w:rPr>
+        <w:t>where</w:t>
+      </w:r>
+      <w:proofErr w:type="gramEnd"/>
+      <w:r>
+        <w:rPr>
+          <w:rFonts w:ascii="Consolas" w:hAnsi="Consolas" w:cs="Consolas"/>
+          <w:color w:val="000000"/>
+          <w:sz w:val="19"/>
+          <w:szCs w:val="19"/>
+        </w:rPr>
+        <w:t xml:space="preserve"> </w:t>
+      </w:r>
+      <w:proofErr w:type="spellStart"/>
+      <w:r>
+        <w:rPr>
+          <w:rFonts w:ascii="Consolas" w:hAnsi="Consolas" w:cs="Consolas"/>
+          <w:color w:val="000000"/>
+          <w:sz w:val="19"/>
+          <w:szCs w:val="19"/>
+        </w:rPr>
+        <w:t>UnitsInStock</w:t>
+      </w:r>
+      <w:proofErr w:type="spellEnd"/>
+      <w:r>
+        <w:rPr>
+          <w:rFonts w:ascii="Consolas" w:hAnsi="Consolas" w:cs="Consolas"/>
+          <w:color w:val="000000"/>
+          <w:sz w:val="19"/>
+          <w:szCs w:val="19"/>
+        </w:rPr>
+        <w:t xml:space="preserve"> </w:t>
+      </w:r>
+      <w:r>
+        <w:rPr>
+          <w:rFonts w:ascii="Consolas" w:hAnsi="Consolas" w:cs="Consolas"/>
+          <w:color w:val="808080"/>
+          <w:sz w:val="19"/>
+          <w:szCs w:val="19"/>
+        </w:rPr>
+        <w:t>&lt;</w:t>
+      </w:r>
+      <w:r>
+        <w:rPr>
+          <w:rFonts w:ascii="Consolas" w:hAnsi="Consolas" w:cs="Consolas"/>
+          <w:color w:val="000000"/>
+          <w:sz w:val="19"/>
+          <w:szCs w:val="19"/>
+        </w:rPr>
+        <w:t xml:space="preserve"> </w:t>
+      </w:r>
+      <w:proofErr w:type="spellStart"/>
+      <w:r>
+        <w:rPr>
+          <w:rFonts w:ascii="Consolas" w:hAnsi="Consolas" w:cs="Consolas"/>
+          <w:color w:val="000000"/>
+          <w:sz w:val="19"/>
+          <w:szCs w:val="19"/>
+        </w:rPr>
+        <w:t>UnitsOnOrder</w:t>
+      </w:r>
+      <w:proofErr w:type="spellEnd"/>
+    </w:p>
+    <w:p>
+      <w:pPr>
+        <w:autoSpaceDE w:val="0"/>
+        <w:autoSpaceDN w:val="0"/>
+        <w:adjustRightInd w:val="0"/>
+        <w:spacing w:after="0" w:line="240" w:lineRule="auto"/>
+        <w:rPr>
+          <w:rFonts w:ascii="Consolas" w:hAnsi="Consolas" w:cs="Consolas"/>
+          <w:color w:val="000000"/>
+          <w:sz w:val="19"/>
+          <w:szCs w:val="19"/>
+        </w:rPr>
+      </w:pPr>
+    </w:p>
+    <w:p>
+      <w:pPr>
+        <w:autoSpaceDE w:val="0"/>
+        <w:autoSpaceDN w:val="0"/>
+        <w:adjustRightInd w:val="0"/>
+        <w:spacing w:after="0" w:line="240" w:lineRule="auto"/>
+        <w:rPr>
+          <w:rFonts w:ascii="Consolas" w:hAnsi="Consolas" w:cs="Consolas"/>
+          <w:color w:val="000000"/>
+          <w:sz w:val="19"/>
+          <w:szCs w:val="19"/>
+        </w:rPr>
+      </w:pPr>
+    </w:p>
+    <w:p>
+      <w:pPr>
+        <w:autoSpaceDE w:val="0"/>
+        <w:autoSpaceDN w:val="0"/>
+        <w:adjustRightInd w:val="0"/>
+        <w:spacing w:after="0" w:line="240" w:lineRule="auto"/>
+        <w:rPr>
+          <w:rFonts w:ascii="Consolas" w:hAnsi="Consolas" w:cs="Consolas"/>
+          <w:color w:val="000000"/>
+          <w:sz w:val="19"/>
+          <w:szCs w:val="19"/>
+        </w:rPr>
+      </w:pPr>
+      <w:r>
+        <w:rPr>
+          <w:noProof/>
+          <w:lang w:eastAsia="en-IN"/>
+        </w:rPr>
+        <w:drawing>
+          <wp:inline distT="0" distB="0" distL="0" distR="0" wp14:anchorId="10993C7E" wp14:editId="11FF14CC">
+            <wp:extent cx="2369820" cy="396240"/>
+            <wp:effectExtent l="0" t="0" r="0" b="3810"/>
+            <wp:docPr id="6" name="Picture 6"/>
+            <wp:cNvGraphicFramePr>
+              <a:graphicFrameLocks xmlns:a="http://schemas.openxmlformats.org/drawingml/2006/main" noChangeAspect="1"/>
+            </wp:cNvGraphicFramePr>
+            <a:graphic xmlns:a="http://schemas.openxmlformats.org/drawingml/2006/main">
+              <a:graphicData uri="http://schemas.openxmlformats.org/drawingml/2006/picture">
+                <pic:pic xmlns:pic="http://schemas.openxmlformats.org/drawingml/2006/picture">
+                  <pic:nvPicPr>
+                    <pic:cNvPr id="0" name=""/>
+                    <pic:cNvPicPr/>
+                  </pic:nvPicPr>
+                  <pic:blipFill>
+                    <a:blip r:embed="rId13"/>
+                    <a:stretch>
+                      <a:fillRect/>
+                    </a:stretch>
+                  </pic:blipFill>
+                  <pic:spPr>
+                    <a:xfrm>
+                      <a:off x="0" y="0"/>
+                      <a:ext cx="2369820" cy="396240"/>
+                    </a:xfrm>
+                    <a:prstGeom prst="rect">
+                      <a:avLst/>
+                    </a:prstGeom>
+                  </pic:spPr>
+                </pic:pic>
+              </a:graphicData>
+            </a:graphic>
+          </wp:inline>
+        </w:drawing>
+      </w:r>
+    </w:p>
+    <w:p>
+      <w:pPr>
+        <w:autoSpaceDE w:val="0"/>
+        <w:autoSpaceDN w:val="0"/>
+        <w:adjustRightInd w:val="0"/>
+        <w:spacing w:after="0" w:line="240" w:lineRule="auto"/>
+        <w:ind w:left="360"/>
+        <w:rPr>
+          <w:rFonts w:ascii="Consolas" w:hAnsi="Consolas" w:cs="Consolas"/>
+          <w:color w:val="0000FF"/>
+          <w:sz w:val="19"/>
+          <w:szCs w:val="19"/>
+        </w:rPr>
+      </w:pPr>
+    </w:p>
+    <w:p>
+      <w:pPr>
+        <w:autoSpaceDE w:val="0"/>
+        <w:autoSpaceDN w:val="0"/>
+        <w:adjustRightInd w:val="0"/>
+        <w:spacing w:after="0" w:line="240" w:lineRule="auto"/>
+        <w:ind w:left="720"/>
+        <w:rPr>
+          <w:rFonts w:ascii="Consolas" w:hAnsi="Consolas" w:cs="Consolas"/>
+          <w:color w:val="808080"/>
+          <w:sz w:val="19"/>
+          <w:szCs w:val="19"/>
+        </w:rPr>
+      </w:pPr>
+    </w:p>
+    <w:p>
+      <w:pPr>
+        <w:autoSpaceDE w:val="0"/>
+        <w:autoSpaceDN w:val="0"/>
+        <w:adjustRightInd w:val="0"/>
+        <w:spacing w:after="0" w:line="240" w:lineRule="auto"/>
+        <w:ind w:left="720"/>
+        <w:rPr>
+          <w:rFonts w:ascii="Consolas" w:hAnsi="Consolas" w:cs="Consolas"/>
+          <w:color w:val="808080"/>
+          <w:sz w:val="19"/>
+          <w:szCs w:val="19"/>
+        </w:rPr>
+      </w:pPr>
+    </w:p>
+    <w:p>
+      <w:pPr>
+        <w:autoSpaceDE w:val="0"/>
+        <w:autoSpaceDN w:val="0"/>
+        <w:adjustRightInd w:val="0"/>
+        <w:spacing w:after="0" w:line="240" w:lineRule="auto"/>
+        <w:ind w:left="720"/>
+        <w:rPr>
+          <w:rFonts w:ascii="Consolas" w:hAnsi="Consolas" w:cs="Consolas"/>
+          <w:color w:val="808080"/>
+          <w:sz w:val="19"/>
+          <w:szCs w:val="19"/>
+        </w:rPr>
+      </w:pPr>
+    </w:p>
+    <w:p>
+      <w:pPr>
+        <w:autoSpaceDE w:val="0"/>
+        <w:autoSpaceDN w:val="0"/>
+        <w:adjustRightInd w:val="0"/>
+        <w:spacing w:after="0" w:line="240" w:lineRule="auto"/>
+        <w:ind w:left="720"/>
+        <w:rPr>
+          <w:rFonts w:ascii="Consolas" w:hAnsi="Consolas" w:cs="Consolas"/>
+          <w:color w:val="000000"/>
+          <w:sz w:val="19"/>
+          <w:szCs w:val="19"/>
+        </w:rPr>
+      </w:pPr>
     </w:p>
     <w:sectPr>
       <w:pgSz w:w="11906" w:h="16838"/>
@@ -2979,9 +5093,231 @@
 </w:document>
 </file>
 
+<file path=word/endnotes.xml><?xml version="1.0" encoding="utf-8"?>
+<w:endnotes xmlns:wpc="http://schemas.microsoft.com/office/word/2010/wordprocessingCanvas" xmlns:mc="http://schemas.openxmlformats.org/markup-compatibility/2006" xmlns:o="urn:schemas-microsoft-com:office:office" xmlns:r="http://schemas.openxmlformats.org/officeDocument/2006/relationships" xmlns:m="http://schemas.openxmlformats.org/officeDocument/2006/math" xmlns:v="urn:schemas-microsoft-com:vml" xmlns:wp14="http://schemas.microsoft.com/office/word/2010/wordprocessingDrawing" xmlns:wp="http://schemas.openxmlformats.org/drawingml/2006/wordprocessingDrawing" xmlns:w10="urn:schemas-microsoft-com:office:word" xmlns:w="http://schemas.openxmlformats.org/wordprocessingml/2006/main" xmlns:w14="http://schemas.microsoft.com/office/word/2010/wordml" xmlns:wpg="http://schemas.microsoft.com/office/word/2010/wordprocessingGroup" xmlns:wpi="http://schemas.microsoft.com/office/word/2010/wordprocessingInk" xmlns:wne="http://schemas.microsoft.com/office/word/2006/wordml" xmlns:wps="http://schemas.microsoft.com/office/word/2010/wordprocessingShape" mc:Ignorable="w14 wp14">
+  <w:endnote w:type="separator" w:id="-1">
+    <w:p>
+      <w:pPr>
+        <w:spacing w:after="0" w:line="240" w:lineRule="auto"/>
+      </w:pPr>
+      <w:r>
+        <w:separator/>
+      </w:r>
+    </w:p>
+  </w:endnote>
+  <w:endnote w:type="continuationSeparator" w:id="0">
+    <w:p>
+      <w:pPr>
+        <w:spacing w:after="0" w:line="240" w:lineRule="auto"/>
+      </w:pPr>
+      <w:r>
+        <w:continuationSeparator/>
+      </w:r>
+    </w:p>
+  </w:endnote>
+</w:endnotes>
+</file>
+
+<file path=word/footnotes.xml><?xml version="1.0" encoding="utf-8"?>
+<w:footnotes xmlns:wpc="http://schemas.microsoft.com/office/word/2010/wordprocessingCanvas" xmlns:mc="http://schemas.openxmlformats.org/markup-compatibility/2006" xmlns:o="urn:schemas-microsoft-com:office:office" xmlns:r="http://schemas.openxmlformats.org/officeDocument/2006/relationships" xmlns:m="http://schemas.openxmlformats.org/officeDocument/2006/math" xmlns:v="urn:schemas-microsoft-com:vml" xmlns:wp14="http://schemas.microsoft.com/office/word/2010/wordprocessingDrawing" xmlns:wp="http://schemas.openxmlformats.org/drawingml/2006/wordprocessingDrawing" xmlns:w10="urn:schemas-microsoft-com:office:word" xmlns:w="http://schemas.openxmlformats.org/wordprocessingml/2006/main" xmlns:w14="http://schemas.microsoft.com/office/word/2010/wordml" xmlns:wpg="http://schemas.microsoft.com/office/word/2010/wordprocessingGroup" xmlns:wpi="http://schemas.microsoft.com/office/word/2010/wordprocessingInk" xmlns:wne="http://schemas.microsoft.com/office/word/2006/wordml" xmlns:wps="http://schemas.microsoft.com/office/word/2010/wordprocessingShape" mc:Ignorable="w14 wp14">
+  <w:footnote w:type="separator" w:id="-1">
+    <w:p>
+      <w:pPr>
+        <w:spacing w:after="0" w:line="240" w:lineRule="auto"/>
+      </w:pPr>
+      <w:r>
+        <w:separator/>
+      </w:r>
+    </w:p>
+  </w:footnote>
+  <w:footnote w:type="continuationSeparator" w:id="0">
+    <w:p>
+      <w:pPr>
+        <w:spacing w:after="0" w:line="240" w:lineRule="auto"/>
+      </w:pPr>
+      <w:r>
+        <w:continuationSeparator/>
+      </w:r>
+    </w:p>
+  </w:footnote>
+</w:footnotes>
+</file>
+
 <file path=word/numbering.xml><?xml version="1.0" encoding="utf-8"?>
 <w:numbering xmlns:wpc="http://schemas.microsoft.com/office/word/2010/wordprocessingCanvas" xmlns:mc="http://schemas.openxmlformats.org/markup-compatibility/2006" xmlns:o="urn:schemas-microsoft-com:office:office" xmlns:r="http://schemas.openxmlformats.org/officeDocument/2006/relationships" xmlns:m="http://schemas.openxmlformats.org/officeDocument/2006/math" xmlns:v="urn:schemas-microsoft-com:vml" xmlns:wp14="http://schemas.microsoft.com/office/word/2010/wordprocessingDrawing" xmlns:wp="http://schemas.openxmlformats.org/drawingml/2006/wordprocessingDrawing" xmlns:w10="urn:schemas-microsoft-com:office:word" xmlns:w="http://schemas.openxmlformats.org/wordprocessingml/2006/main" xmlns:w14="http://schemas.microsoft.com/office/word/2010/wordml" xmlns:wpg="http://schemas.microsoft.com/office/word/2010/wordprocessingGroup" xmlns:wpi="http://schemas.microsoft.com/office/word/2010/wordprocessingInk" xmlns:wne="http://schemas.microsoft.com/office/word/2006/wordml" xmlns:wps="http://schemas.microsoft.com/office/word/2010/wordprocessingShape" mc:Ignorable="w14 wp14">
   <w:abstractNum w:abstractNumId="0">
+    <w:nsid w:val="01CD471A"/>
+    <w:multiLevelType w:val="hybridMultilevel"/>
+    <w:tmpl w:val="5D5E3D6E"/>
+    <w:lvl w:ilvl="0" w:tplc="4009000F">
+      <w:start w:val="1"/>
+      <w:numFmt w:val="decimal"/>
+      <w:lvlText w:val="%1."/>
+      <w:lvlJc w:val="left"/>
+      <w:pPr>
+        <w:ind w:left="720" w:hanging="360"/>
+      </w:pPr>
+    </w:lvl>
+    <w:lvl w:ilvl="1" w:tplc="40090019" w:tentative="1">
+      <w:start w:val="1"/>
+      <w:numFmt w:val="lowerLetter"/>
+      <w:lvlText w:val="%2."/>
+      <w:lvlJc w:val="left"/>
+      <w:pPr>
+        <w:ind w:left="1440" w:hanging="360"/>
+      </w:pPr>
+    </w:lvl>
+    <w:lvl w:ilvl="2" w:tplc="4009001B" w:tentative="1">
+      <w:start w:val="1"/>
+      <w:numFmt w:val="lowerRoman"/>
+      <w:lvlText w:val="%3."/>
+      <w:lvlJc w:val="right"/>
+      <w:pPr>
+        <w:ind w:left="2160" w:hanging="180"/>
+      </w:pPr>
+    </w:lvl>
+    <w:lvl w:ilvl="3" w:tplc="4009000F" w:tentative="1">
+      <w:start w:val="1"/>
+      <w:numFmt w:val="decimal"/>
+      <w:lvlText w:val="%4."/>
+      <w:lvlJc w:val="left"/>
+      <w:pPr>
+        <w:ind w:left="2880" w:hanging="360"/>
+      </w:pPr>
+    </w:lvl>
+    <w:lvl w:ilvl="4" w:tplc="40090019" w:tentative="1">
+      <w:start w:val="1"/>
+      <w:numFmt w:val="lowerLetter"/>
+      <w:lvlText w:val="%5."/>
+      <w:lvlJc w:val="left"/>
+      <w:pPr>
+        <w:ind w:left="3600" w:hanging="360"/>
+      </w:pPr>
+    </w:lvl>
+    <w:lvl w:ilvl="5" w:tplc="4009001B" w:tentative="1">
+      <w:start w:val="1"/>
+      <w:numFmt w:val="lowerRoman"/>
+      <w:lvlText w:val="%6."/>
+      <w:lvlJc w:val="right"/>
+      <w:pPr>
+        <w:ind w:left="4320" w:hanging="180"/>
+      </w:pPr>
+    </w:lvl>
+    <w:lvl w:ilvl="6" w:tplc="4009000F" w:tentative="1">
+      <w:start w:val="1"/>
+      <w:numFmt w:val="decimal"/>
+      <w:lvlText w:val="%7."/>
+      <w:lvlJc w:val="left"/>
+      <w:pPr>
+        <w:ind w:left="5040" w:hanging="360"/>
+      </w:pPr>
+    </w:lvl>
+    <w:lvl w:ilvl="7" w:tplc="40090019" w:tentative="1">
+      <w:start w:val="1"/>
+      <w:numFmt w:val="lowerLetter"/>
+      <w:lvlText w:val="%8."/>
+      <w:lvlJc w:val="left"/>
+      <w:pPr>
+        <w:ind w:left="5760" w:hanging="360"/>
+      </w:pPr>
+    </w:lvl>
+    <w:lvl w:ilvl="8" w:tplc="4009001B" w:tentative="1">
+      <w:start w:val="1"/>
+      <w:numFmt w:val="lowerRoman"/>
+      <w:lvlText w:val="%9."/>
+      <w:lvlJc w:val="right"/>
+      <w:pPr>
+        <w:ind w:left="6480" w:hanging="180"/>
+      </w:pPr>
+    </w:lvl>
+  </w:abstractNum>
+  <w:abstractNum w:abstractNumId="1">
+    <w:nsid w:val="1CA75B1D"/>
+    <w:multiLevelType w:val="hybridMultilevel"/>
+    <w:tmpl w:val="62802ABE"/>
+    <w:lvl w:ilvl="0" w:tplc="4009000F">
+      <w:start w:val="1"/>
+      <w:numFmt w:val="decimal"/>
+      <w:lvlText w:val="%1."/>
+      <w:lvlJc w:val="left"/>
+      <w:pPr>
+        <w:ind w:left="720" w:hanging="360"/>
+      </w:pPr>
+    </w:lvl>
+    <w:lvl w:ilvl="1" w:tplc="40090019" w:tentative="1">
+      <w:start w:val="1"/>
+      <w:numFmt w:val="lowerLetter"/>
+      <w:lvlText w:val="%2."/>
+      <w:lvlJc w:val="left"/>
+      <w:pPr>
+        <w:ind w:left="1440" w:hanging="360"/>
+      </w:pPr>
+    </w:lvl>
+    <w:lvl w:ilvl="2" w:tplc="4009001B" w:tentative="1">
+      <w:start w:val="1"/>
+      <w:numFmt w:val="lowerRoman"/>
+      <w:lvlText w:val="%3."/>
+      <w:lvlJc w:val="right"/>
+      <w:pPr>
+        <w:ind w:left="2160" w:hanging="180"/>
+      </w:pPr>
+    </w:lvl>
+    <w:lvl w:ilvl="3" w:tplc="4009000F" w:tentative="1">
+      <w:start w:val="1"/>
+      <w:numFmt w:val="decimal"/>
+      <w:lvlText w:val="%4."/>
+      <w:lvlJc w:val="left"/>
+      <w:pPr>
+        <w:ind w:left="2880" w:hanging="360"/>
+      </w:pPr>
+    </w:lvl>
+    <w:lvl w:ilvl="4" w:tplc="40090019" w:tentative="1">
+      <w:start w:val="1"/>
+      <w:numFmt w:val="lowerLetter"/>
+      <w:lvlText w:val="%5."/>
+      <w:lvlJc w:val="left"/>
+      <w:pPr>
+        <w:ind w:left="3600" w:hanging="360"/>
+      </w:pPr>
+    </w:lvl>
+    <w:lvl w:ilvl="5" w:tplc="4009001B" w:tentative="1">
+      <w:start w:val="1"/>
+      <w:numFmt w:val="lowerRoman"/>
+      <w:lvlText w:val="%6."/>
+      <w:lvlJc w:val="right"/>
+      <w:pPr>
+        <w:ind w:left="4320" w:hanging="180"/>
+      </w:pPr>
+    </w:lvl>
+    <w:lvl w:ilvl="6" w:tplc="4009000F" w:tentative="1">
+      <w:start w:val="1"/>
+      <w:numFmt w:val="decimal"/>
+      <w:lvlText w:val="%7."/>
+      <w:lvlJc w:val="left"/>
+      <w:pPr>
+        <w:ind w:left="5040" w:hanging="360"/>
+      </w:pPr>
+    </w:lvl>
+    <w:lvl w:ilvl="7" w:tplc="40090019" w:tentative="1">
+      <w:start w:val="1"/>
+      <w:numFmt w:val="lowerLetter"/>
+      <w:lvlText w:val="%8."/>
+      <w:lvlJc w:val="left"/>
+      <w:pPr>
+        <w:ind w:left="5760" w:hanging="360"/>
+      </w:pPr>
+    </w:lvl>
+    <w:lvl w:ilvl="8" w:tplc="4009001B" w:tentative="1">
+      <w:start w:val="1"/>
+      <w:numFmt w:val="lowerRoman"/>
+      <w:lvlText w:val="%9."/>
+      <w:lvlJc w:val="right"/>
+      <w:pPr>
+        <w:ind w:left="6480" w:hanging="180"/>
+      </w:pPr>
+    </w:lvl>
+  </w:abstractNum>
+  <w:abstractNum w:abstractNumId="2">
     <w:nsid w:val="25FD057F"/>
     <w:multiLevelType w:val="hybridMultilevel"/>
     <w:tmpl w:val="052CCF94"/>
@@ -3094,18 +5430,21 @@
       </w:rPr>
     </w:lvl>
   </w:abstractNum>
-  <w:abstractNum w:abstractNumId="1">
+  <w:abstractNum w:abstractNumId="3">
     <w:nsid w:val="2B756880"/>
     <w:multiLevelType w:val="hybridMultilevel"/>
-    <w:tmpl w:val="573A9FE8"/>
-    <w:lvl w:ilvl="0" w:tplc="4009000F">
-      <w:start w:val="1"/>
-      <w:numFmt w:val="decimal"/>
-      <w:lvlText w:val="%1."/>
+    <w:tmpl w:val="FE80FC42"/>
+    <w:lvl w:ilvl="0" w:tplc="40090001">
+      <w:start w:val="1"/>
+      <w:numFmt w:val="bullet"/>
+      <w:lvlText w:val=""/>
       <w:lvlJc w:val="left"/>
       <w:pPr>
         <w:ind w:left="720" w:hanging="360"/>
       </w:pPr>
+      <w:rPr>
+        <w:rFonts w:ascii="Symbol" w:hAnsi="Symbol" w:hint="default"/>
+      </w:rPr>
     </w:lvl>
     <w:lvl w:ilvl="1" w:tplc="40090019" w:tentative="1">
       <w:start w:val="1"/>
@@ -3180,7 +5519,7 @@
       </w:pPr>
     </w:lvl>
   </w:abstractNum>
-  <w:abstractNum w:abstractNumId="2">
+  <w:abstractNum w:abstractNumId="4">
     <w:nsid w:val="3671438B"/>
     <w:multiLevelType w:val="hybridMultilevel"/>
     <w:tmpl w:val="D7323ECA"/>
@@ -3293,7 +5632,7 @@
       </w:rPr>
     </w:lvl>
   </w:abstractNum>
-  <w:abstractNum w:abstractNumId="3">
+  <w:abstractNum w:abstractNumId="5">
     <w:nsid w:val="4A4A4F29"/>
     <w:multiLevelType w:val="hybridMultilevel"/>
     <w:tmpl w:val="184223B0"/>
@@ -3406,7 +5745,7 @@
       </w:rPr>
     </w:lvl>
   </w:abstractNum>
-  <w:abstractNum w:abstractNumId="4">
+  <w:abstractNum w:abstractNumId="6">
     <w:nsid w:val="4D492B4C"/>
     <w:multiLevelType w:val="hybridMultilevel"/>
     <w:tmpl w:val="0B2635FC"/>
@@ -3519,7 +5858,93 @@
       </w:rPr>
     </w:lvl>
   </w:abstractNum>
-  <w:abstractNum w:abstractNumId="5">
+  <w:abstractNum w:abstractNumId="7">
+    <w:nsid w:val="6D9825D5"/>
+    <w:multiLevelType w:val="hybridMultilevel"/>
+    <w:tmpl w:val="0DC455D6"/>
+    <w:lvl w:ilvl="0" w:tplc="4009000F">
+      <w:start w:val="1"/>
+      <w:numFmt w:val="decimal"/>
+      <w:lvlText w:val="%1."/>
+      <w:lvlJc w:val="left"/>
+      <w:pPr>
+        <w:ind w:left="720" w:hanging="360"/>
+      </w:pPr>
+    </w:lvl>
+    <w:lvl w:ilvl="1" w:tplc="40090019" w:tentative="1">
+      <w:start w:val="1"/>
+      <w:numFmt w:val="lowerLetter"/>
+      <w:lvlText w:val="%2."/>
+      <w:lvlJc w:val="left"/>
+      <w:pPr>
+        <w:ind w:left="1440" w:hanging="360"/>
+      </w:pPr>
+    </w:lvl>
+    <w:lvl w:ilvl="2" w:tplc="4009001B" w:tentative="1">
+      <w:start w:val="1"/>
+      <w:numFmt w:val="lowerRoman"/>
+      <w:lvlText w:val="%3."/>
+      <w:lvlJc w:val="right"/>
+      <w:pPr>
+        <w:ind w:left="2160" w:hanging="180"/>
+      </w:pPr>
+    </w:lvl>
+    <w:lvl w:ilvl="3" w:tplc="4009000F" w:tentative="1">
+      <w:start w:val="1"/>
+      <w:numFmt w:val="decimal"/>
+      <w:lvlText w:val="%4."/>
+      <w:lvlJc w:val="left"/>
+      <w:pPr>
+        <w:ind w:left="2880" w:hanging="360"/>
+      </w:pPr>
+    </w:lvl>
+    <w:lvl w:ilvl="4" w:tplc="40090019" w:tentative="1">
+      <w:start w:val="1"/>
+      <w:numFmt w:val="lowerLetter"/>
+      <w:lvlText w:val="%5."/>
+      <w:lvlJc w:val="left"/>
+      <w:pPr>
+        <w:ind w:left="3600" w:hanging="360"/>
+      </w:pPr>
+    </w:lvl>
+    <w:lvl w:ilvl="5" w:tplc="4009001B" w:tentative="1">
+      <w:start w:val="1"/>
+      <w:numFmt w:val="lowerRoman"/>
+      <w:lvlText w:val="%6."/>
+      <w:lvlJc w:val="right"/>
+      <w:pPr>
+        <w:ind w:left="4320" w:hanging="180"/>
+      </w:pPr>
+    </w:lvl>
+    <w:lvl w:ilvl="6" w:tplc="4009000F" w:tentative="1">
+      <w:start w:val="1"/>
+      <w:numFmt w:val="decimal"/>
+      <w:lvlText w:val="%7."/>
+      <w:lvlJc w:val="left"/>
+      <w:pPr>
+        <w:ind w:left="5040" w:hanging="360"/>
+      </w:pPr>
+    </w:lvl>
+    <w:lvl w:ilvl="7" w:tplc="40090019" w:tentative="1">
+      <w:start w:val="1"/>
+      <w:numFmt w:val="lowerLetter"/>
+      <w:lvlText w:val="%8."/>
+      <w:lvlJc w:val="left"/>
+      <w:pPr>
+        <w:ind w:left="5760" w:hanging="360"/>
+      </w:pPr>
+    </w:lvl>
+    <w:lvl w:ilvl="8" w:tplc="4009001B" w:tentative="1">
+      <w:start w:val="1"/>
+      <w:numFmt w:val="lowerRoman"/>
+      <w:lvlText w:val="%9."/>
+      <w:lvlJc w:val="right"/>
+      <w:pPr>
+        <w:ind w:left="6480" w:hanging="180"/>
+      </w:pPr>
+    </w:lvl>
+  </w:abstractNum>
+  <w:abstractNum w:abstractNumId="8">
     <w:nsid w:val="71F5225E"/>
     <w:multiLevelType w:val="hybridMultilevel"/>
     <w:tmpl w:val="C4BE46D2"/>
@@ -3633,22 +6058,31 @@
     </w:lvl>
   </w:abstractNum>
   <w:num w:numId="1">
+    <w:abstractNumId w:val="6"/>
+  </w:num>
+  <w:num w:numId="2">
+    <w:abstractNumId w:val="5"/>
+  </w:num>
+  <w:num w:numId="3">
+    <w:abstractNumId w:val="2"/>
+  </w:num>
+  <w:num w:numId="4">
     <w:abstractNumId w:val="4"/>
   </w:num>
-  <w:num w:numId="2">
+  <w:num w:numId="5">
+    <w:abstractNumId w:val="8"/>
+  </w:num>
+  <w:num w:numId="6">
     <w:abstractNumId w:val="3"/>
   </w:num>
-  <w:num w:numId="3">
+  <w:num w:numId="7">
+    <w:abstractNumId w:val="1"/>
+  </w:num>
+  <w:num w:numId="8">
+    <w:abstractNumId w:val="7"/>
+  </w:num>
+  <w:num w:numId="9">
     <w:abstractNumId w:val="0"/>
-  </w:num>
-  <w:num w:numId="4">
-    <w:abstractNumId w:val="2"/>
-  </w:num>
-  <w:num w:numId="5">
-    <w:abstractNumId w:val="5"/>
-  </w:num>
-  <w:num w:numId="6">
-    <w:abstractNumId w:val="1"/>
   </w:num>
 </w:numbering>
 </file>
@@ -3851,6 +6285,80 @@
       <w:contextualSpacing/>
     </w:pPr>
   </w:style>
+  <w:style w:type="paragraph" w:styleId="BalloonText">
+    <w:name w:val="Balloon Text"/>
+    <w:basedOn w:val="Normal"/>
+    <w:link w:val="BalloonTextChar"/>
+    <w:uiPriority w:val="99"/>
+    <w:semiHidden/>
+    <w:unhideWhenUsed/>
+    <w:rsid w:val="001D640C"/>
+    <w:pPr>
+      <w:spacing w:after="0" w:line="240" w:lineRule="auto"/>
+    </w:pPr>
+    <w:rPr>
+      <w:rFonts w:ascii="Tahoma" w:hAnsi="Tahoma" w:cs="Tahoma"/>
+      <w:sz w:val="16"/>
+      <w:szCs w:val="16"/>
+    </w:rPr>
+  </w:style>
+  <w:style w:type="character" w:customStyle="1" w:styleId="BalloonTextChar">
+    <w:name w:val="Balloon Text Char"/>
+    <w:basedOn w:val="DefaultParagraphFont"/>
+    <w:link w:val="BalloonText"/>
+    <w:uiPriority w:val="99"/>
+    <w:semiHidden/>
+    <w:rsid w:val="001D640C"/>
+    <w:rPr>
+      <w:rFonts w:ascii="Tahoma" w:hAnsi="Tahoma" w:cs="Tahoma"/>
+      <w:sz w:val="16"/>
+      <w:szCs w:val="16"/>
+    </w:rPr>
+  </w:style>
+  <w:style w:type="paragraph" w:styleId="Header">
+    <w:name w:val="header"/>
+    <w:basedOn w:val="Normal"/>
+    <w:link w:val="HeaderChar"/>
+    <w:uiPriority w:val="99"/>
+    <w:unhideWhenUsed/>
+    <w:rsid w:val="001D640C"/>
+    <w:pPr>
+      <w:tabs>
+        <w:tab w:val="center" w:pos="4513"/>
+        <w:tab w:val="right" w:pos="9026"/>
+      </w:tabs>
+      <w:spacing w:after="0" w:line="240" w:lineRule="auto"/>
+    </w:pPr>
+  </w:style>
+  <w:style w:type="character" w:customStyle="1" w:styleId="HeaderChar">
+    <w:name w:val="Header Char"/>
+    <w:basedOn w:val="DefaultParagraphFont"/>
+    <w:link w:val="Header"/>
+    <w:uiPriority w:val="99"/>
+    <w:rsid w:val="001D640C"/>
+  </w:style>
+  <w:style w:type="paragraph" w:styleId="Footer">
+    <w:name w:val="footer"/>
+    <w:basedOn w:val="Normal"/>
+    <w:link w:val="FooterChar"/>
+    <w:uiPriority w:val="99"/>
+    <w:unhideWhenUsed/>
+    <w:rsid w:val="001D640C"/>
+    <w:pPr>
+      <w:tabs>
+        <w:tab w:val="center" w:pos="4513"/>
+        <w:tab w:val="right" w:pos="9026"/>
+      </w:tabs>
+      <w:spacing w:after="0" w:line="240" w:lineRule="auto"/>
+    </w:pPr>
+  </w:style>
+  <w:style w:type="character" w:customStyle="1" w:styleId="FooterChar">
+    <w:name w:val="Footer Char"/>
+    <w:basedOn w:val="DefaultParagraphFont"/>
+    <w:link w:val="Footer"/>
+    <w:uiPriority w:val="99"/>
+    <w:rsid w:val="001D640C"/>
+  </w:style>
 </w:styles>
 </file>
 
@@ -4051,6 +6559,80 @@
       <w:ind w:left="720"/>
       <w:contextualSpacing/>
     </w:pPr>
+  </w:style>
+  <w:style w:type="paragraph" w:styleId="BalloonText">
+    <w:name w:val="Balloon Text"/>
+    <w:basedOn w:val="Normal"/>
+    <w:link w:val="BalloonTextChar"/>
+    <w:uiPriority w:val="99"/>
+    <w:semiHidden/>
+    <w:unhideWhenUsed/>
+    <w:rsid w:val="001D640C"/>
+    <w:pPr>
+      <w:spacing w:after="0" w:line="240" w:lineRule="auto"/>
+    </w:pPr>
+    <w:rPr>
+      <w:rFonts w:ascii="Tahoma" w:hAnsi="Tahoma" w:cs="Tahoma"/>
+      <w:sz w:val="16"/>
+      <w:szCs w:val="16"/>
+    </w:rPr>
+  </w:style>
+  <w:style w:type="character" w:customStyle="1" w:styleId="BalloonTextChar">
+    <w:name w:val="Balloon Text Char"/>
+    <w:basedOn w:val="DefaultParagraphFont"/>
+    <w:link w:val="BalloonText"/>
+    <w:uiPriority w:val="99"/>
+    <w:semiHidden/>
+    <w:rsid w:val="001D640C"/>
+    <w:rPr>
+      <w:rFonts w:ascii="Tahoma" w:hAnsi="Tahoma" w:cs="Tahoma"/>
+      <w:sz w:val="16"/>
+      <w:szCs w:val="16"/>
+    </w:rPr>
+  </w:style>
+  <w:style w:type="paragraph" w:styleId="Header">
+    <w:name w:val="header"/>
+    <w:basedOn w:val="Normal"/>
+    <w:link w:val="HeaderChar"/>
+    <w:uiPriority w:val="99"/>
+    <w:unhideWhenUsed/>
+    <w:rsid w:val="001D640C"/>
+    <w:pPr>
+      <w:tabs>
+        <w:tab w:val="center" w:pos="4513"/>
+        <w:tab w:val="right" w:pos="9026"/>
+      </w:tabs>
+      <w:spacing w:after="0" w:line="240" w:lineRule="auto"/>
+    </w:pPr>
+  </w:style>
+  <w:style w:type="character" w:customStyle="1" w:styleId="HeaderChar">
+    <w:name w:val="Header Char"/>
+    <w:basedOn w:val="DefaultParagraphFont"/>
+    <w:link w:val="Header"/>
+    <w:uiPriority w:val="99"/>
+    <w:rsid w:val="001D640C"/>
+  </w:style>
+  <w:style w:type="paragraph" w:styleId="Footer">
+    <w:name w:val="footer"/>
+    <w:basedOn w:val="Normal"/>
+    <w:link w:val="FooterChar"/>
+    <w:uiPriority w:val="99"/>
+    <w:unhideWhenUsed/>
+    <w:rsid w:val="001D640C"/>
+    <w:pPr>
+      <w:tabs>
+        <w:tab w:val="center" w:pos="4513"/>
+        <w:tab w:val="right" w:pos="9026"/>
+      </w:tabs>
+      <w:spacing w:after="0" w:line="240" w:lineRule="auto"/>
+    </w:pPr>
+  </w:style>
+  <w:style w:type="character" w:customStyle="1" w:styleId="FooterChar">
+    <w:name w:val="Footer Char"/>
+    <w:basedOn w:val="DefaultParagraphFont"/>
+    <w:link w:val="Footer"/>
+    <w:uiPriority w:val="99"/>
+    <w:rsid w:val="001D640C"/>
   </w:style>
 </w:styles>
 </file>

</xml_diff>